<commit_message>
Update log4net and SaveChanges method for IsActive property
</commit_message>
<xml_diff>
--- a/docs/Project Requirements - MessageBoard.docx
+++ b/docs/Project Requirements - MessageBoard.docx
@@ -1,11 +1,8 @@
 
 <file path=word/document.xml><?xml version="1.0" encoding="utf-8"?>
-<w:document xmlns:wpc="http://schemas.microsoft.com/office/word/2010/wordprocessingCanvas" xmlns:cx="http://schemas.microsoft.com/office/drawing/2014/chartex" xmlns:cx1="http://schemas.microsoft.com/office/drawing/2015/9/8/chartex" xmlns:mc="http://schemas.openxmlformats.org/markup-compatibility/2006" xmlns:o="urn:schemas-microsoft-com:office:office" xmlns:r="http://schemas.openxmlformats.org/officeDocument/2006/relationships" xmlns:m="http://schemas.openxmlformats.org/officeDocument/2006/math" xmlns:v="urn:schemas-microsoft-com:vml" xmlns:wp14="http://schemas.microsoft.com/office/word/2010/wordprocessingDrawing" xmlns:wp="http://schemas.openxmlformats.org/drawingml/2006/wordprocessingDrawing" xmlns:w10="urn:schemas-microsoft-com:office:word" xmlns:w="http://schemas.openxmlformats.org/wordprocessingml/2006/main" xmlns:w14="http://schemas.microsoft.com/office/word/2010/wordml" xmlns:w15="http://schemas.microsoft.com/office/word/2012/wordml" xmlns:w16se="http://schemas.microsoft.com/office/word/2015/wordml/symex" xmlns:wpg="http://schemas.microsoft.com/office/word/2010/wordprocessingGroup" xmlns:wpi="http://schemas.microsoft.com/office/word/2010/wordprocessingInk" xmlns:wne="http://schemas.microsoft.com/office/word/2006/wordml" xmlns:wps="http://schemas.microsoft.com/office/word/2010/wordprocessingShape" mc:Ignorable="w14 w15 w16se wp14">
+<w:document xmlns:wpc="http://schemas.microsoft.com/office/word/2010/wordprocessingCanvas" xmlns:mc="http://schemas.openxmlformats.org/markup-compatibility/2006" xmlns:o="urn:schemas-microsoft-com:office:office" xmlns:r="http://schemas.openxmlformats.org/officeDocument/2006/relationships" xmlns:m="http://schemas.openxmlformats.org/officeDocument/2006/math" xmlns:v="urn:schemas-microsoft-com:vml" xmlns:wp14="http://schemas.microsoft.com/office/word/2010/wordprocessingDrawing" xmlns:wp="http://schemas.openxmlformats.org/drawingml/2006/wordprocessingDrawing" xmlns:w10="urn:schemas-microsoft-com:office:word" xmlns:w="http://schemas.openxmlformats.org/wordprocessingml/2006/main" xmlns:w14="http://schemas.microsoft.com/office/word/2010/wordml" xmlns:wpg="http://schemas.microsoft.com/office/word/2010/wordprocessingGroup" xmlns:wpi="http://schemas.microsoft.com/office/word/2010/wordprocessingInk" xmlns:wne="http://schemas.microsoft.com/office/word/2006/wordml" xmlns:wps="http://schemas.microsoft.com/office/word/2010/wordprocessingShape" mc:Ignorable="w14 wp14">
   <w:body>
-    <w:p>
-      <w:bookmarkStart w:id="0" w:name="_GoBack"/>
-      <w:bookmarkEnd w:id="0"/>
-    </w:p>
+    <w:p/>
     <w:p>
       <w:pPr>
         <w:jc w:val="center"/>
@@ -102,7 +99,20 @@
         <w:rPr>
           <w:szCs w:val="20"/>
         </w:rPr>
-        <w:t>There will be two type of users within the application: Managers and Board users. Permissions for these two type of users will be different</w:t>
+        <w:t xml:space="preserve">There will be two type of users within the application: </w:t>
+      </w:r>
+      <w:r>
+        <w:rPr>
+          <w:szCs w:val="20"/>
+          <w:highlight w:val="green"/>
+        </w:rPr>
+        <w:t>Managers and Board users</w:t>
+      </w:r>
+      <w:r>
+        <w:rPr>
+          <w:szCs w:val="20"/>
+        </w:rPr>
+        <w:t>. Permissions for these two type of users will be different</w:t>
       </w:r>
       <w:r>
         <w:rPr>
@@ -142,13 +152,15 @@
           <w:rFonts w:ascii="Verdana" w:hAnsi="Verdana"/>
           <w:sz w:val="20"/>
           <w:szCs w:val="20"/>
-        </w:rPr>
-      </w:pPr>
-      <w:r>
-        <w:rPr>
-          <w:rFonts w:ascii="Verdana" w:hAnsi="Verdana"/>
-          <w:sz w:val="20"/>
-          <w:szCs w:val="20"/>
+          <w:highlight w:val="green"/>
+        </w:rPr>
+      </w:pPr>
+      <w:r>
+        <w:rPr>
+          <w:rFonts w:ascii="Verdana" w:hAnsi="Verdana"/>
+          <w:sz w:val="20"/>
+          <w:szCs w:val="20"/>
+          <w:highlight w:val="green"/>
         </w:rPr>
         <w:t>Visualize all users from the system (grid/table view) and see details about certain users (by clicking an individual from the table view)</w:t>
       </w:r>
@@ -171,6 +183,7 @@
           <w:rFonts w:ascii="Verdana" w:hAnsi="Verdana"/>
           <w:sz w:val="20"/>
           <w:szCs w:val="20"/>
+          <w:highlight w:val="yellow"/>
         </w:rPr>
         <w:t>Activate and deactivate users</w:t>
       </w:r>
@@ -186,13 +199,15 @@
           <w:rFonts w:ascii="Verdana" w:hAnsi="Verdana"/>
           <w:sz w:val="20"/>
           <w:szCs w:val="20"/>
-        </w:rPr>
-      </w:pPr>
-      <w:r>
-        <w:rPr>
-          <w:rFonts w:ascii="Verdana" w:hAnsi="Verdana"/>
-          <w:sz w:val="20"/>
-          <w:szCs w:val="20"/>
+          <w:highlight w:val="green"/>
+        </w:rPr>
+      </w:pPr>
+      <w:r>
+        <w:rPr>
+          <w:rFonts w:ascii="Verdana" w:hAnsi="Verdana"/>
+          <w:sz w:val="20"/>
+          <w:szCs w:val="20"/>
+          <w:highlight w:val="green"/>
         </w:rPr>
         <w:t>Filter on active/inactive users</w:t>
       </w:r>
@@ -243,13 +258,15 @@
           <w:rFonts w:ascii="Verdana" w:hAnsi="Verdana"/>
           <w:sz w:val="20"/>
           <w:szCs w:val="20"/>
-        </w:rPr>
-      </w:pPr>
-      <w:r>
-        <w:rPr>
-          <w:rFonts w:ascii="Verdana" w:hAnsi="Verdana"/>
-          <w:sz w:val="20"/>
-          <w:szCs w:val="20"/>
+          <w:highlight w:val="green"/>
+        </w:rPr>
+      </w:pPr>
+      <w:r>
+        <w:rPr>
+          <w:rFonts w:ascii="Verdana" w:hAnsi="Verdana"/>
+          <w:sz w:val="20"/>
+          <w:szCs w:val="20"/>
+          <w:highlight w:val="green"/>
         </w:rPr>
         <w:t>Register within the application</w:t>
       </w:r>
@@ -265,13 +282,15 @@
           <w:rFonts w:ascii="Verdana" w:hAnsi="Verdana"/>
           <w:sz w:val="20"/>
           <w:szCs w:val="20"/>
-        </w:rPr>
-      </w:pPr>
-      <w:r>
-        <w:rPr>
-          <w:rFonts w:ascii="Verdana" w:hAnsi="Verdana"/>
-          <w:sz w:val="20"/>
-          <w:szCs w:val="20"/>
+          <w:highlight w:val="green"/>
+        </w:rPr>
+      </w:pPr>
+      <w:r>
+        <w:rPr>
+          <w:rFonts w:ascii="Verdana" w:hAnsi="Verdana"/>
+          <w:sz w:val="20"/>
+          <w:szCs w:val="20"/>
+          <w:highlight w:val="green"/>
         </w:rPr>
         <w:t>Gain access to the application by logging in</w:t>
       </w:r>
@@ -355,15 +374,26 @@
           <w:rFonts w:ascii="Verdana" w:hAnsi="Verdana"/>
           <w:sz w:val="20"/>
           <w:szCs w:val="20"/>
-        </w:rPr>
-      </w:pPr>
-      <w:r>
-        <w:rPr>
-          <w:rFonts w:ascii="Verdana" w:hAnsi="Verdana"/>
-          <w:sz w:val="20"/>
-          <w:szCs w:val="20"/>
-        </w:rPr>
-        <w:t>Change its password and profile image from the Profile menu</w:t>
+          <w:highlight w:val="yellow"/>
+        </w:rPr>
+      </w:pPr>
+      <w:r>
+        <w:rPr>
+          <w:rFonts w:ascii="Verdana" w:hAnsi="Verdana"/>
+          <w:sz w:val="20"/>
+          <w:szCs w:val="20"/>
+          <w:highlight w:val="green"/>
+        </w:rPr>
+        <w:t xml:space="preserve">Change its password </w:t>
+      </w:r>
+      <w:r>
+        <w:rPr>
+          <w:rFonts w:ascii="Verdana" w:hAnsi="Verdana"/>
+          <w:sz w:val="20"/>
+          <w:szCs w:val="20"/>
+          <w:highlight w:val="yellow"/>
+        </w:rPr>
+        <w:t>and profile image from the Profile menu</w:t>
       </w:r>
     </w:p>
     <w:p>
@@ -758,12 +788,16 @@
           <w:ilvl w:val="0"/>
           <w:numId w:val="41"/>
         </w:numPr>
+        <w:rPr>
+          <w:highlight w:val="green"/>
+        </w:rPr>
       </w:pPr>
       <w:r>
         <w:rPr>
           <w:rFonts w:ascii="Verdana" w:eastAsia="Verdana" w:hAnsi="Verdana" w:cs="Verdana"/>
           <w:sz w:val="20"/>
           <w:szCs w:val="20"/>
+          <w:highlight w:val="green"/>
         </w:rPr>
         <w:t>Application must not crush. Always show a friendly error message to the user.</w:t>
       </w:r>
@@ -775,12 +809,16 @@
           <w:ilvl w:val="0"/>
           <w:numId w:val="41"/>
         </w:numPr>
+        <w:rPr>
+          <w:highlight w:val="green"/>
+        </w:rPr>
       </w:pPr>
       <w:r>
         <w:rPr>
           <w:rFonts w:ascii="Verdana" w:eastAsia="Verdana" w:hAnsi="Verdana" w:cs="Verdana"/>
           <w:sz w:val="20"/>
           <w:szCs w:val="20"/>
+          <w:highlight w:val="green"/>
         </w:rPr>
         <w:t>Log to a file all unhandled errors within the application</w:t>
       </w:r>
@@ -792,15 +830,21 @@
           <w:ilvl w:val="0"/>
           <w:numId w:val="41"/>
         </w:numPr>
+        <w:rPr>
+          <w:highlight w:val="green"/>
+        </w:rPr>
       </w:pPr>
       <w:r>
         <w:rPr>
           <w:rFonts w:ascii="Verdana" w:eastAsia="Verdana" w:hAnsi="Verdana" w:cs="Verdana"/>
           <w:sz w:val="20"/>
           <w:szCs w:val="20"/>
+          <w:highlight w:val="green"/>
         </w:rPr>
         <w:t>Log failed login attempts to a file.</w:t>
       </w:r>
+      <w:bookmarkStart w:id="0" w:name="_GoBack"/>
+      <w:bookmarkEnd w:id="0"/>
     </w:p>
     <w:p>
       <w:pPr>
@@ -1203,13 +1247,15 @@
           <w:rFonts w:ascii="Verdana" w:hAnsi="Verdana"/>
           <w:sz w:val="20"/>
           <w:szCs w:val="20"/>
-        </w:rPr>
-      </w:pPr>
-      <w:r>
-        <w:rPr>
-          <w:rFonts w:ascii="Verdana" w:hAnsi="Verdana"/>
-          <w:sz w:val="20"/>
-          <w:szCs w:val="20"/>
+          <w:highlight w:val="green"/>
+        </w:rPr>
+      </w:pPr>
+      <w:r>
+        <w:rPr>
+          <w:rFonts w:ascii="Verdana" w:hAnsi="Verdana"/>
+          <w:sz w:val="20"/>
+          <w:szCs w:val="20"/>
+          <w:highlight w:val="green"/>
         </w:rPr>
         <w:t>Password must be saved encrypted</w:t>
       </w:r>
@@ -1218,6 +1264,7 @@
           <w:rFonts w:ascii="Verdana" w:hAnsi="Verdana"/>
           <w:sz w:val="20"/>
           <w:szCs w:val="20"/>
+          <w:highlight w:val="green"/>
         </w:rPr>
         <w:t xml:space="preserve"> </w:t>
       </w:r>
@@ -1226,6 +1273,7 @@
           <w:rFonts w:ascii="Verdana" w:hAnsi="Verdana"/>
           <w:sz w:val="20"/>
           <w:szCs w:val="20"/>
+          <w:highlight w:val="green"/>
         </w:rPr>
         <w:t xml:space="preserve">to </w:t>
       </w:r>
@@ -1234,6 +1282,7 @@
           <w:rFonts w:ascii="Verdana" w:hAnsi="Verdana"/>
           <w:sz w:val="20"/>
           <w:szCs w:val="20"/>
+          <w:highlight w:val="green"/>
         </w:rPr>
         <w:t>data</w:t>
       </w:r>
@@ -1242,6 +1291,7 @@
           <w:rFonts w:ascii="Verdana" w:eastAsia="Verdana" w:hAnsi="Verdana" w:cs="Verdana"/>
           <w:sz w:val="20"/>
           <w:szCs w:val="20"/>
+          <w:highlight w:val="green"/>
         </w:rPr>
         <w:t>base</w:t>
       </w:r>
@@ -1250,6 +1300,7 @@
           <w:rFonts w:ascii="Verdana" w:eastAsia="Verdana" w:hAnsi="Verdana" w:cs="Verdana"/>
           <w:sz w:val="20"/>
           <w:szCs w:val="20"/>
+          <w:highlight w:val="green"/>
         </w:rPr>
         <w:t>.</w:t>
       </w:r>
@@ -1445,7 +1496,7 @@
         </w:rPr>
         <w:t>(</w:t>
       </w:r>
-      <w:hyperlink r:id="rId11" w:history="1">
+      <w:hyperlink r:id="rId12" w:history="1">
         <w:r>
           <w:rPr>
             <w:rStyle w:val="Hyperlink"/>
@@ -1489,13 +1540,15 @@
         <w:rPr>
           <w:rFonts w:ascii="Verdana" w:hAnsi="Verdana"/>
           <w:sz w:val="20"/>
-        </w:rPr>
-      </w:pPr>
-      <w:r>
-        <w:rPr>
-          <w:rFonts w:ascii="Verdana" w:hAnsi="Verdana"/>
-          <w:sz w:val="20"/>
-          <w:szCs w:val="20"/>
+          <w:highlight w:val="green"/>
+        </w:rPr>
+      </w:pPr>
+      <w:r>
+        <w:rPr>
+          <w:rFonts w:ascii="Verdana" w:hAnsi="Verdana"/>
+          <w:sz w:val="20"/>
+          <w:szCs w:val="20"/>
+          <w:highlight w:val="green"/>
         </w:rPr>
         <w:t xml:space="preserve">The code should respect NetRom code conventions </w:t>
       </w:r>
@@ -1511,13 +1564,15 @@
           <w:rFonts w:ascii="Verdana" w:hAnsi="Verdana"/>
           <w:sz w:val="20"/>
           <w:szCs w:val="20"/>
-        </w:rPr>
-      </w:pPr>
-      <w:r>
-        <w:rPr>
-          <w:rFonts w:ascii="Verdana" w:hAnsi="Verdana"/>
-          <w:sz w:val="20"/>
-          <w:szCs w:val="20"/>
+          <w:highlight w:val="green"/>
+        </w:rPr>
+      </w:pPr>
+      <w:r>
+        <w:rPr>
+          <w:rFonts w:ascii="Verdana" w:hAnsi="Verdana"/>
+          <w:sz w:val="20"/>
+          <w:szCs w:val="20"/>
+          <w:highlight w:val="green"/>
         </w:rPr>
         <w:t xml:space="preserve">The implementation of </w:t>
       </w:r>
@@ -1526,6 +1581,7 @@
           <w:rFonts w:ascii="Verdana" w:hAnsi="Verdana"/>
           <w:sz w:val="20"/>
           <w:szCs w:val="20"/>
+          <w:highlight w:val="green"/>
         </w:rPr>
         <w:t xml:space="preserve">the </w:t>
       </w:r>
@@ -1534,6 +1590,7 @@
           <w:rFonts w:ascii="Verdana" w:hAnsi="Verdana"/>
           <w:sz w:val="20"/>
           <w:szCs w:val="20"/>
+          <w:highlight w:val="green"/>
         </w:rPr>
         <w:t>application should promote the separation between business rules and GUI</w:t>
       </w:r>
@@ -1542,6 +1599,7 @@
           <w:rFonts w:ascii="Verdana" w:hAnsi="Verdana"/>
           <w:sz w:val="20"/>
           <w:szCs w:val="20"/>
+          <w:highlight w:val="green"/>
         </w:rPr>
         <w:t xml:space="preserve"> (MVC/MVP/MVVM)</w:t>
       </w:r>
@@ -1550,13 +1608,14 @@
           <w:rFonts w:ascii="Verdana" w:hAnsi="Verdana"/>
           <w:sz w:val="20"/>
           <w:szCs w:val="20"/>
+          <w:highlight w:val="green"/>
         </w:rPr>
         <w:t>.</w:t>
       </w:r>
     </w:p>
     <w:sectPr>
-      <w:headerReference w:type="default" r:id="rId12"/>
-      <w:footerReference w:type="default" r:id="rId13"/>
+      <w:headerReference w:type="default" r:id="rId13"/>
+      <w:footerReference w:type="default" r:id="rId14"/>
       <w:pgSz w:w="11907" w:h="16840" w:code="9"/>
       <w:pgMar w:top="1440" w:right="1080" w:bottom="1440" w:left="1080" w:header="720" w:footer="720" w:gutter="0"/>
       <w:cols w:space="720"/>
@@ -1567,7 +1626,7 @@
 </file>
 
 <file path=word/endnotes.xml><?xml version="1.0" encoding="utf-8"?>
-<w:endnotes xmlns:wpc="http://schemas.microsoft.com/office/word/2010/wordprocessingCanvas" xmlns:cx="http://schemas.microsoft.com/office/drawing/2014/chartex" xmlns:cx1="http://schemas.microsoft.com/office/drawing/2015/9/8/chartex" xmlns:mc="http://schemas.openxmlformats.org/markup-compatibility/2006" xmlns:o="urn:schemas-microsoft-com:office:office" xmlns:r="http://schemas.openxmlformats.org/officeDocument/2006/relationships" xmlns:m="http://schemas.openxmlformats.org/officeDocument/2006/math" xmlns:v="urn:schemas-microsoft-com:vml" xmlns:wp14="http://schemas.microsoft.com/office/word/2010/wordprocessingDrawing" xmlns:wp="http://schemas.openxmlformats.org/drawingml/2006/wordprocessingDrawing" xmlns:w10="urn:schemas-microsoft-com:office:word" xmlns:w="http://schemas.openxmlformats.org/wordprocessingml/2006/main" xmlns:w14="http://schemas.microsoft.com/office/word/2010/wordml" xmlns:w15="http://schemas.microsoft.com/office/word/2012/wordml" xmlns:w16se="http://schemas.microsoft.com/office/word/2015/wordml/symex" xmlns:wpg="http://schemas.microsoft.com/office/word/2010/wordprocessingGroup" xmlns:wpi="http://schemas.microsoft.com/office/word/2010/wordprocessingInk" xmlns:wne="http://schemas.microsoft.com/office/word/2006/wordml" xmlns:wps="http://schemas.microsoft.com/office/word/2010/wordprocessingShape" mc:Ignorable="w14 w15 w16se wp14">
+<w:endnotes xmlns:wpc="http://schemas.microsoft.com/office/word/2010/wordprocessingCanvas" xmlns:mc="http://schemas.openxmlformats.org/markup-compatibility/2006" xmlns:o="urn:schemas-microsoft-com:office:office" xmlns:r="http://schemas.openxmlformats.org/officeDocument/2006/relationships" xmlns:m="http://schemas.openxmlformats.org/officeDocument/2006/math" xmlns:v="urn:schemas-microsoft-com:vml" xmlns:wp14="http://schemas.microsoft.com/office/word/2010/wordprocessingDrawing" xmlns:wp="http://schemas.openxmlformats.org/drawingml/2006/wordprocessingDrawing" xmlns:w10="urn:schemas-microsoft-com:office:word" xmlns:w="http://schemas.openxmlformats.org/wordprocessingml/2006/main" xmlns:w14="http://schemas.microsoft.com/office/word/2010/wordml" xmlns:wpg="http://schemas.microsoft.com/office/word/2010/wordprocessingGroup" xmlns:wpi="http://schemas.microsoft.com/office/word/2010/wordprocessingInk" xmlns:wne="http://schemas.microsoft.com/office/word/2006/wordml" xmlns:wps="http://schemas.microsoft.com/office/word/2010/wordprocessingShape" mc:Ignorable="w14 wp14">
   <w:endnote w:type="separator" w:id="-1">
     <w:p>
       <w:r>
@@ -1586,7 +1645,7 @@
 </file>
 
 <file path=word/footer1.xml><?xml version="1.0" encoding="utf-8"?>
-<w:ftr xmlns:wpc="http://schemas.microsoft.com/office/word/2010/wordprocessingCanvas" xmlns:cx="http://schemas.microsoft.com/office/drawing/2014/chartex" xmlns:cx1="http://schemas.microsoft.com/office/drawing/2015/9/8/chartex" xmlns:mc="http://schemas.openxmlformats.org/markup-compatibility/2006" xmlns:o="urn:schemas-microsoft-com:office:office" xmlns:r="http://schemas.openxmlformats.org/officeDocument/2006/relationships" xmlns:m="http://schemas.openxmlformats.org/officeDocument/2006/math" xmlns:v="urn:schemas-microsoft-com:vml" xmlns:wp14="http://schemas.microsoft.com/office/word/2010/wordprocessingDrawing" xmlns:wp="http://schemas.openxmlformats.org/drawingml/2006/wordprocessingDrawing" xmlns:w10="urn:schemas-microsoft-com:office:word" xmlns:w="http://schemas.openxmlformats.org/wordprocessingml/2006/main" xmlns:w14="http://schemas.microsoft.com/office/word/2010/wordml" xmlns:w15="http://schemas.microsoft.com/office/word/2012/wordml" xmlns:w16se="http://schemas.microsoft.com/office/word/2015/wordml/symex" xmlns:wpg="http://schemas.microsoft.com/office/word/2010/wordprocessingGroup" xmlns:wpi="http://schemas.microsoft.com/office/word/2010/wordprocessingInk" xmlns:wne="http://schemas.microsoft.com/office/word/2006/wordml" xmlns:wps="http://schemas.microsoft.com/office/word/2010/wordprocessingShape" mc:Ignorable="w14 w15 w16se wp14">
+<w:ftr xmlns:wpc="http://schemas.microsoft.com/office/word/2010/wordprocessingCanvas" xmlns:mc="http://schemas.openxmlformats.org/markup-compatibility/2006" xmlns:o="urn:schemas-microsoft-com:office:office" xmlns:r="http://schemas.openxmlformats.org/officeDocument/2006/relationships" xmlns:m="http://schemas.openxmlformats.org/officeDocument/2006/math" xmlns:v="urn:schemas-microsoft-com:vml" xmlns:wp14="http://schemas.microsoft.com/office/word/2010/wordprocessingDrawing" xmlns:wp="http://schemas.openxmlformats.org/drawingml/2006/wordprocessingDrawing" xmlns:w10="urn:schemas-microsoft-com:office:word" xmlns:w="http://schemas.openxmlformats.org/wordprocessingml/2006/main" xmlns:w14="http://schemas.microsoft.com/office/word/2010/wordml" xmlns:wpg="http://schemas.microsoft.com/office/word/2010/wordprocessingGroup" xmlns:wpi="http://schemas.microsoft.com/office/word/2010/wordprocessingInk" xmlns:wne="http://schemas.microsoft.com/office/word/2006/wordml" xmlns:wps="http://schemas.microsoft.com/office/word/2010/wordprocessingShape" mc:Ignorable="w14 wp14">
   <w:p>
     <w:pPr>
       <w:pStyle w:val="Footer"/>
@@ -1716,7 +1775,7 @@
 </file>
 
 <file path=word/footnotes.xml><?xml version="1.0" encoding="utf-8"?>
-<w:footnotes xmlns:wpc="http://schemas.microsoft.com/office/word/2010/wordprocessingCanvas" xmlns:cx="http://schemas.microsoft.com/office/drawing/2014/chartex" xmlns:cx1="http://schemas.microsoft.com/office/drawing/2015/9/8/chartex" xmlns:mc="http://schemas.openxmlformats.org/markup-compatibility/2006" xmlns:o="urn:schemas-microsoft-com:office:office" xmlns:r="http://schemas.openxmlformats.org/officeDocument/2006/relationships" xmlns:m="http://schemas.openxmlformats.org/officeDocument/2006/math" xmlns:v="urn:schemas-microsoft-com:vml" xmlns:wp14="http://schemas.microsoft.com/office/word/2010/wordprocessingDrawing" xmlns:wp="http://schemas.openxmlformats.org/drawingml/2006/wordprocessingDrawing" xmlns:w10="urn:schemas-microsoft-com:office:word" xmlns:w="http://schemas.openxmlformats.org/wordprocessingml/2006/main" xmlns:w14="http://schemas.microsoft.com/office/word/2010/wordml" xmlns:w15="http://schemas.microsoft.com/office/word/2012/wordml" xmlns:w16se="http://schemas.microsoft.com/office/word/2015/wordml/symex" xmlns:wpg="http://schemas.microsoft.com/office/word/2010/wordprocessingGroup" xmlns:wpi="http://schemas.microsoft.com/office/word/2010/wordprocessingInk" xmlns:wne="http://schemas.microsoft.com/office/word/2006/wordml" xmlns:wps="http://schemas.microsoft.com/office/word/2010/wordprocessingShape" mc:Ignorable="w14 w15 w16se wp14">
+<w:footnotes xmlns:wpc="http://schemas.microsoft.com/office/word/2010/wordprocessingCanvas" xmlns:mc="http://schemas.openxmlformats.org/markup-compatibility/2006" xmlns:o="urn:schemas-microsoft-com:office:office" xmlns:r="http://schemas.openxmlformats.org/officeDocument/2006/relationships" xmlns:m="http://schemas.openxmlformats.org/officeDocument/2006/math" xmlns:v="urn:schemas-microsoft-com:vml" xmlns:wp14="http://schemas.microsoft.com/office/word/2010/wordprocessingDrawing" xmlns:wp="http://schemas.openxmlformats.org/drawingml/2006/wordprocessingDrawing" xmlns:w10="urn:schemas-microsoft-com:office:word" xmlns:w="http://schemas.openxmlformats.org/wordprocessingml/2006/main" xmlns:w14="http://schemas.microsoft.com/office/word/2010/wordml" xmlns:wpg="http://schemas.microsoft.com/office/word/2010/wordprocessingGroup" xmlns:wpi="http://schemas.microsoft.com/office/word/2010/wordprocessingInk" xmlns:wne="http://schemas.microsoft.com/office/word/2006/wordml" xmlns:wps="http://schemas.microsoft.com/office/word/2010/wordprocessingShape" mc:Ignorable="w14 wp14">
   <w:footnote w:type="separator" w:id="-1">
     <w:p>
       <w:r>
@@ -1735,7 +1794,7 @@
 </file>
 
 <file path=word/header1.xml><?xml version="1.0" encoding="utf-8"?>
-<w:hdr xmlns:wpc="http://schemas.microsoft.com/office/word/2010/wordprocessingCanvas" xmlns:cx="http://schemas.microsoft.com/office/drawing/2014/chartex" xmlns:cx1="http://schemas.microsoft.com/office/drawing/2015/9/8/chartex" xmlns:mc="http://schemas.openxmlformats.org/markup-compatibility/2006" xmlns:o="urn:schemas-microsoft-com:office:office" xmlns:r="http://schemas.openxmlformats.org/officeDocument/2006/relationships" xmlns:m="http://schemas.openxmlformats.org/officeDocument/2006/math" xmlns:v="urn:schemas-microsoft-com:vml" xmlns:wp14="http://schemas.microsoft.com/office/word/2010/wordprocessingDrawing" xmlns:wp="http://schemas.openxmlformats.org/drawingml/2006/wordprocessingDrawing" xmlns:w10="urn:schemas-microsoft-com:office:word" xmlns:w="http://schemas.openxmlformats.org/wordprocessingml/2006/main" xmlns:w14="http://schemas.microsoft.com/office/word/2010/wordml" xmlns:w15="http://schemas.microsoft.com/office/word/2012/wordml" xmlns:w16se="http://schemas.microsoft.com/office/word/2015/wordml/symex" xmlns:wpg="http://schemas.microsoft.com/office/word/2010/wordprocessingGroup" xmlns:wpi="http://schemas.microsoft.com/office/word/2010/wordprocessingInk" xmlns:wne="http://schemas.microsoft.com/office/word/2006/wordml" xmlns:wps="http://schemas.microsoft.com/office/word/2010/wordprocessingShape" mc:Ignorable="w14 w15 w16se wp14">
+<w:hdr xmlns:wpc="http://schemas.microsoft.com/office/word/2010/wordprocessingCanvas" xmlns:mc="http://schemas.openxmlformats.org/markup-compatibility/2006" xmlns:o="urn:schemas-microsoft-com:office:office" xmlns:r="http://schemas.openxmlformats.org/officeDocument/2006/relationships" xmlns:m="http://schemas.openxmlformats.org/officeDocument/2006/math" xmlns:v="urn:schemas-microsoft-com:vml" xmlns:wp14="http://schemas.microsoft.com/office/word/2010/wordprocessingDrawing" xmlns:wp="http://schemas.openxmlformats.org/drawingml/2006/wordprocessingDrawing" xmlns:w10="urn:schemas-microsoft-com:office:word" xmlns:w="http://schemas.openxmlformats.org/wordprocessingml/2006/main" xmlns:w14="http://schemas.microsoft.com/office/word/2010/wordml" xmlns:wpg="http://schemas.microsoft.com/office/word/2010/wordprocessingGroup" xmlns:wpi="http://schemas.microsoft.com/office/word/2010/wordprocessingInk" xmlns:wne="http://schemas.microsoft.com/office/word/2006/wordml" xmlns:wps="http://schemas.microsoft.com/office/word/2010/wordprocessingShape" mc:Ignorable="w14 wp14">
   <w:p>
     <w:pPr>
       <w:pStyle w:val="Header"/>
@@ -1819,8 +1878,8 @@
 </file>
 
 <file path=word/numbering.xml><?xml version="1.0" encoding="utf-8"?>
-<w:numbering xmlns:wpc="http://schemas.microsoft.com/office/word/2010/wordprocessingCanvas" xmlns:cx="http://schemas.microsoft.com/office/drawing/2014/chartex" xmlns:cx1="http://schemas.microsoft.com/office/drawing/2015/9/8/chartex" xmlns:mc="http://schemas.openxmlformats.org/markup-compatibility/2006" xmlns:o="urn:schemas-microsoft-com:office:office" xmlns:r="http://schemas.openxmlformats.org/officeDocument/2006/relationships" xmlns:m="http://schemas.openxmlformats.org/officeDocument/2006/math" xmlns:v="urn:schemas-microsoft-com:vml" xmlns:wp14="http://schemas.microsoft.com/office/word/2010/wordprocessingDrawing" xmlns:wp="http://schemas.openxmlformats.org/drawingml/2006/wordprocessingDrawing" xmlns:w10="urn:schemas-microsoft-com:office:word" xmlns:w="http://schemas.openxmlformats.org/wordprocessingml/2006/main" xmlns:w14="http://schemas.microsoft.com/office/word/2010/wordml" xmlns:w15="http://schemas.microsoft.com/office/word/2012/wordml" xmlns:w16se="http://schemas.microsoft.com/office/word/2015/wordml/symex" xmlns:wpg="http://schemas.microsoft.com/office/word/2010/wordprocessingGroup" xmlns:wpi="http://schemas.microsoft.com/office/word/2010/wordprocessingInk" xmlns:wne="http://schemas.microsoft.com/office/word/2006/wordml" xmlns:wps="http://schemas.microsoft.com/office/word/2010/wordprocessingShape" mc:Ignorable="w14 w15 w16se wp14">
-  <w:abstractNum w:abstractNumId="0" w15:restartNumberingAfterBreak="0">
+<w:numbering xmlns:wpc="http://schemas.microsoft.com/office/word/2010/wordprocessingCanvas" xmlns:mc="http://schemas.openxmlformats.org/markup-compatibility/2006" xmlns:o="urn:schemas-microsoft-com:office:office" xmlns:r="http://schemas.openxmlformats.org/officeDocument/2006/relationships" xmlns:m="http://schemas.openxmlformats.org/officeDocument/2006/math" xmlns:v="urn:schemas-microsoft-com:vml" xmlns:wp14="http://schemas.microsoft.com/office/word/2010/wordprocessingDrawing" xmlns:wp="http://schemas.openxmlformats.org/drawingml/2006/wordprocessingDrawing" xmlns:w10="urn:schemas-microsoft-com:office:word" xmlns:w="http://schemas.openxmlformats.org/wordprocessingml/2006/main" xmlns:w14="http://schemas.microsoft.com/office/word/2010/wordml" xmlns:wpg="http://schemas.microsoft.com/office/word/2010/wordprocessingGroup" xmlns:wpi="http://schemas.microsoft.com/office/word/2010/wordprocessingInk" xmlns:wne="http://schemas.microsoft.com/office/word/2006/wordml" xmlns:wps="http://schemas.microsoft.com/office/word/2010/wordprocessingShape" mc:Ignorable="w14 wp14">
+  <w:abstractNum w:abstractNumId="0">
     <w:nsid w:val="FFFFFF7C"/>
     <w:multiLevelType w:val="singleLevel"/>
     <w:tmpl w:val="5C6C3876"/>
@@ -1837,7 +1896,7 @@
       </w:pPr>
     </w:lvl>
   </w:abstractNum>
-  <w:abstractNum w:abstractNumId="1" w15:restartNumberingAfterBreak="0">
+  <w:abstractNum w:abstractNumId="1">
     <w:nsid w:val="FFFFFF7D"/>
     <w:multiLevelType w:val="singleLevel"/>
     <w:tmpl w:val="2EEA45A6"/>
@@ -1854,7 +1913,7 @@
       </w:pPr>
     </w:lvl>
   </w:abstractNum>
-  <w:abstractNum w:abstractNumId="2" w15:restartNumberingAfterBreak="0">
+  <w:abstractNum w:abstractNumId="2">
     <w:nsid w:val="FFFFFF7E"/>
     <w:multiLevelType w:val="singleLevel"/>
     <w:tmpl w:val="19EE439C"/>
@@ -1871,7 +1930,7 @@
       </w:pPr>
     </w:lvl>
   </w:abstractNum>
-  <w:abstractNum w:abstractNumId="3" w15:restartNumberingAfterBreak="0">
+  <w:abstractNum w:abstractNumId="3">
     <w:nsid w:val="FFFFFF7F"/>
     <w:multiLevelType w:val="singleLevel"/>
     <w:tmpl w:val="50BA5F2A"/>
@@ -1888,7 +1947,7 @@
       </w:pPr>
     </w:lvl>
   </w:abstractNum>
-  <w:abstractNum w:abstractNumId="4" w15:restartNumberingAfterBreak="0">
+  <w:abstractNum w:abstractNumId="4">
     <w:nsid w:val="FFFFFF80"/>
     <w:multiLevelType w:val="singleLevel"/>
     <w:tmpl w:val="C78A9C66"/>
@@ -1908,7 +1967,7 @@
       </w:rPr>
     </w:lvl>
   </w:abstractNum>
-  <w:abstractNum w:abstractNumId="5" w15:restartNumberingAfterBreak="0">
+  <w:abstractNum w:abstractNumId="5">
     <w:nsid w:val="FFFFFF81"/>
     <w:multiLevelType w:val="singleLevel"/>
     <w:tmpl w:val="E8828954"/>
@@ -1928,7 +1987,7 @@
       </w:rPr>
     </w:lvl>
   </w:abstractNum>
-  <w:abstractNum w:abstractNumId="6" w15:restartNumberingAfterBreak="0">
+  <w:abstractNum w:abstractNumId="6">
     <w:nsid w:val="FFFFFF82"/>
     <w:multiLevelType w:val="singleLevel"/>
     <w:tmpl w:val="103ACB0A"/>
@@ -1948,7 +2007,7 @@
       </w:rPr>
     </w:lvl>
   </w:abstractNum>
-  <w:abstractNum w:abstractNumId="7" w15:restartNumberingAfterBreak="0">
+  <w:abstractNum w:abstractNumId="7">
     <w:nsid w:val="FFFFFF83"/>
     <w:multiLevelType w:val="singleLevel"/>
     <w:tmpl w:val="4D98340C"/>
@@ -1968,7 +2027,7 @@
       </w:rPr>
     </w:lvl>
   </w:abstractNum>
-  <w:abstractNum w:abstractNumId="8" w15:restartNumberingAfterBreak="0">
+  <w:abstractNum w:abstractNumId="8">
     <w:nsid w:val="FFFFFF88"/>
     <w:multiLevelType w:val="singleLevel"/>
     <w:tmpl w:val="E9FCE736"/>
@@ -1985,7 +2044,7 @@
       </w:pPr>
     </w:lvl>
   </w:abstractNum>
-  <w:abstractNum w:abstractNumId="9" w15:restartNumberingAfterBreak="0">
+  <w:abstractNum w:abstractNumId="9">
     <w:nsid w:val="FFFFFF89"/>
     <w:multiLevelType w:val="singleLevel"/>
     <w:tmpl w:val="75385E72"/>
@@ -2005,7 +2064,7 @@
       </w:rPr>
     </w:lvl>
   </w:abstractNum>
-  <w:abstractNum w:abstractNumId="10" w15:restartNumberingAfterBreak="0">
+  <w:abstractNum w:abstractNumId="10">
     <w:nsid w:val="0140321D"/>
     <w:multiLevelType w:val="multilevel"/>
     <w:tmpl w:val="EDFC76C2"/>
@@ -2145,7 +2204,7 @@
       </w:rPr>
     </w:lvl>
   </w:abstractNum>
-  <w:abstractNum w:abstractNumId="11" w15:restartNumberingAfterBreak="0">
+  <w:abstractNum w:abstractNumId="11">
     <w:nsid w:val="042415FA"/>
     <w:multiLevelType w:val="multilevel"/>
     <w:tmpl w:val="378C764A"/>
@@ -2285,7 +2344,7 @@
       </w:rPr>
     </w:lvl>
   </w:abstractNum>
-  <w:abstractNum w:abstractNumId="12" w15:restartNumberingAfterBreak="0">
+  <w:abstractNum w:abstractNumId="12">
     <w:nsid w:val="074800E9"/>
     <w:multiLevelType w:val="hybridMultilevel"/>
     <w:tmpl w:val="ED0ECDC2"/>
@@ -2397,7 +2456,7 @@
       </w:rPr>
     </w:lvl>
   </w:abstractNum>
-  <w:abstractNum w:abstractNumId="13" w15:restartNumberingAfterBreak="0">
+  <w:abstractNum w:abstractNumId="13">
     <w:nsid w:val="0CF431E5"/>
     <w:multiLevelType w:val="multilevel"/>
     <w:tmpl w:val="96A01CAA"/>
@@ -2516,7 +2575,7 @@
       </w:pPr>
     </w:lvl>
   </w:abstractNum>
-  <w:abstractNum w:abstractNumId="14" w15:restartNumberingAfterBreak="0">
+  <w:abstractNum w:abstractNumId="14">
     <w:nsid w:val="18116FCD"/>
     <w:multiLevelType w:val="hybridMultilevel"/>
     <w:tmpl w:val="B540C78C"/>
@@ -2629,7 +2688,7 @@
       </w:rPr>
     </w:lvl>
   </w:abstractNum>
-  <w:abstractNum w:abstractNumId="15" w15:restartNumberingAfterBreak="0">
+  <w:abstractNum w:abstractNumId="15">
     <w:nsid w:val="18174EC0"/>
     <w:multiLevelType w:val="hybridMultilevel"/>
     <w:tmpl w:val="BE9036E2"/>
@@ -2742,7 +2801,7 @@
       </w:rPr>
     </w:lvl>
   </w:abstractNum>
-  <w:abstractNum w:abstractNumId="16" w15:restartNumberingAfterBreak="0">
+  <w:abstractNum w:abstractNumId="16">
     <w:nsid w:val="1B8E4FB6"/>
     <w:multiLevelType w:val="multilevel"/>
     <w:tmpl w:val="A35ECDAC"/>
@@ -2882,7 +2941,7 @@
       </w:rPr>
     </w:lvl>
   </w:abstractNum>
-  <w:abstractNum w:abstractNumId="17" w15:restartNumberingAfterBreak="0">
+  <w:abstractNum w:abstractNumId="17">
     <w:nsid w:val="1C953917"/>
     <w:multiLevelType w:val="hybridMultilevel"/>
     <w:tmpl w:val="B5703872"/>
@@ -2995,7 +3054,7 @@
       </w:rPr>
     </w:lvl>
   </w:abstractNum>
-  <w:abstractNum w:abstractNumId="18" w15:restartNumberingAfterBreak="0">
+  <w:abstractNum w:abstractNumId="18">
     <w:nsid w:val="25562003"/>
     <w:multiLevelType w:val="multilevel"/>
     <w:tmpl w:val="7318D7DE"/>
@@ -3108,7 +3167,7 @@
       </w:rPr>
     </w:lvl>
   </w:abstractNum>
-  <w:abstractNum w:abstractNumId="19" w15:restartNumberingAfterBreak="0">
+  <w:abstractNum w:abstractNumId="19">
     <w:nsid w:val="28AA2FE3"/>
     <w:multiLevelType w:val="multilevel"/>
     <w:tmpl w:val="6AD86C18"/>
@@ -3248,7 +3307,7 @@
       </w:rPr>
     </w:lvl>
   </w:abstractNum>
-  <w:abstractNum w:abstractNumId="20" w15:restartNumberingAfterBreak="0">
+  <w:abstractNum w:abstractNumId="20">
     <w:nsid w:val="29BE260F"/>
     <w:multiLevelType w:val="multilevel"/>
     <w:tmpl w:val="7FBA855A"/>
@@ -3388,7 +3447,7 @@
       </w:rPr>
     </w:lvl>
   </w:abstractNum>
-  <w:abstractNum w:abstractNumId="21" w15:restartNumberingAfterBreak="0">
+  <w:abstractNum w:abstractNumId="21">
     <w:nsid w:val="2C0874A0"/>
     <w:multiLevelType w:val="multilevel"/>
     <w:tmpl w:val="098A5A18"/>
@@ -3528,7 +3587,7 @@
       </w:rPr>
     </w:lvl>
   </w:abstractNum>
-  <w:abstractNum w:abstractNumId="22" w15:restartNumberingAfterBreak="0">
+  <w:abstractNum w:abstractNumId="22">
     <w:nsid w:val="3018386D"/>
     <w:multiLevelType w:val="hybridMultilevel"/>
     <w:tmpl w:val="CDE0AEB2"/>
@@ -3641,7 +3700,7 @@
       </w:pPr>
     </w:lvl>
   </w:abstractNum>
-  <w:abstractNum w:abstractNumId="23" w15:restartNumberingAfterBreak="0">
+  <w:abstractNum w:abstractNumId="23">
     <w:nsid w:val="31571E93"/>
     <w:multiLevelType w:val="hybridMultilevel"/>
     <w:tmpl w:val="52304FD2"/>
@@ -3753,7 +3812,7 @@
       </w:rPr>
     </w:lvl>
   </w:abstractNum>
-  <w:abstractNum w:abstractNumId="24" w15:restartNumberingAfterBreak="0">
+  <w:abstractNum w:abstractNumId="24">
     <w:nsid w:val="32F47A36"/>
     <w:multiLevelType w:val="multilevel"/>
     <w:tmpl w:val="6BFE4E1C"/>
@@ -3893,7 +3952,7 @@
       </w:rPr>
     </w:lvl>
   </w:abstractNum>
-  <w:abstractNum w:abstractNumId="25" w15:restartNumberingAfterBreak="0">
+  <w:abstractNum w:abstractNumId="25">
     <w:nsid w:val="33230E92"/>
     <w:multiLevelType w:val="multilevel"/>
     <w:tmpl w:val="A1861E44"/>
@@ -4009,7 +4068,7 @@
       </w:pPr>
     </w:lvl>
   </w:abstractNum>
-  <w:abstractNum w:abstractNumId="26" w15:restartNumberingAfterBreak="0">
+  <w:abstractNum w:abstractNumId="26">
     <w:nsid w:val="346555E7"/>
     <w:multiLevelType w:val="hybridMultilevel"/>
     <w:tmpl w:val="57083B9E"/>
@@ -4125,7 +4184,7 @@
       </w:pPr>
     </w:lvl>
   </w:abstractNum>
-  <w:abstractNum w:abstractNumId="27" w15:restartNumberingAfterBreak="0">
+  <w:abstractNum w:abstractNumId="27">
     <w:nsid w:val="352804A1"/>
     <w:multiLevelType w:val="hybridMultilevel"/>
     <w:tmpl w:val="2C88C884"/>
@@ -4264,7 +4323,7 @@
       </w:rPr>
     </w:lvl>
   </w:abstractNum>
-  <w:abstractNum w:abstractNumId="28" w15:restartNumberingAfterBreak="0">
+  <w:abstractNum w:abstractNumId="28">
     <w:nsid w:val="38B11D7A"/>
     <w:multiLevelType w:val="hybridMultilevel"/>
     <w:tmpl w:val="FD9E54F2"/>
@@ -4377,7 +4436,7 @@
       </w:rPr>
     </w:lvl>
   </w:abstractNum>
-  <w:abstractNum w:abstractNumId="29" w15:restartNumberingAfterBreak="0">
+  <w:abstractNum w:abstractNumId="29">
     <w:nsid w:val="3F956F0F"/>
     <w:multiLevelType w:val="multilevel"/>
     <w:tmpl w:val="6BFE4E1C"/>
@@ -4517,7 +4576,7 @@
       </w:rPr>
     </w:lvl>
   </w:abstractNum>
-  <w:abstractNum w:abstractNumId="30" w15:restartNumberingAfterBreak="0">
+  <w:abstractNum w:abstractNumId="30">
     <w:nsid w:val="43567961"/>
     <w:multiLevelType w:val="hybridMultilevel"/>
     <w:tmpl w:val="A9EA1648"/>
@@ -4630,7 +4689,7 @@
       </w:rPr>
     </w:lvl>
   </w:abstractNum>
-  <w:abstractNum w:abstractNumId="31" w15:restartNumberingAfterBreak="0">
+  <w:abstractNum w:abstractNumId="31">
     <w:nsid w:val="47CA42F5"/>
     <w:multiLevelType w:val="multilevel"/>
     <w:tmpl w:val="9ECC925C"/>
@@ -4752,7 +4811,7 @@
       </w:pPr>
     </w:lvl>
   </w:abstractNum>
-  <w:abstractNum w:abstractNumId="32" w15:restartNumberingAfterBreak="0">
+  <w:abstractNum w:abstractNumId="32">
     <w:nsid w:val="4FF37228"/>
     <w:multiLevelType w:val="hybridMultilevel"/>
     <w:tmpl w:val="5A7A6858"/>
@@ -4838,7 +4897,7 @@
       </w:pPr>
     </w:lvl>
   </w:abstractNum>
-  <w:abstractNum w:abstractNumId="33" w15:restartNumberingAfterBreak="0">
+  <w:abstractNum w:abstractNumId="33">
     <w:nsid w:val="500C2F9C"/>
     <w:multiLevelType w:val="multilevel"/>
     <w:tmpl w:val="04090021"/>
@@ -4951,7 +5010,7 @@
       </w:rPr>
     </w:lvl>
   </w:abstractNum>
-  <w:abstractNum w:abstractNumId="34" w15:restartNumberingAfterBreak="0">
+  <w:abstractNum w:abstractNumId="34">
     <w:nsid w:val="59CB14E9"/>
     <w:multiLevelType w:val="hybridMultilevel"/>
     <w:tmpl w:val="BA12FE36"/>
@@ -5063,7 +5122,7 @@
       </w:rPr>
     </w:lvl>
   </w:abstractNum>
-  <w:abstractNum w:abstractNumId="35" w15:restartNumberingAfterBreak="0">
+  <w:abstractNum w:abstractNumId="35">
     <w:nsid w:val="5D607DF7"/>
     <w:multiLevelType w:val="multilevel"/>
     <w:tmpl w:val="B8CC09C0"/>
@@ -5208,7 +5267,7 @@
       </w:rPr>
     </w:lvl>
   </w:abstractNum>
-  <w:abstractNum w:abstractNumId="36" w15:restartNumberingAfterBreak="0">
+  <w:abstractNum w:abstractNumId="36">
     <w:nsid w:val="60DB0F20"/>
     <w:multiLevelType w:val="hybridMultilevel"/>
     <w:tmpl w:val="BA40DFBC"/>
@@ -5308,7 +5367,7 @@
       </w:pPr>
     </w:lvl>
   </w:abstractNum>
-  <w:abstractNum w:abstractNumId="37" w15:restartNumberingAfterBreak="0">
+  <w:abstractNum w:abstractNumId="37">
     <w:nsid w:val="65D03722"/>
     <w:multiLevelType w:val="hybridMultilevel"/>
     <w:tmpl w:val="DC843CEC"/>
@@ -5447,7 +5506,7 @@
       </w:rPr>
     </w:lvl>
   </w:abstractNum>
-  <w:abstractNum w:abstractNumId="38" w15:restartNumberingAfterBreak="0">
+  <w:abstractNum w:abstractNumId="38">
     <w:nsid w:val="6B5E343A"/>
     <w:multiLevelType w:val="multilevel"/>
     <w:tmpl w:val="7F820EE8"/>
@@ -5587,7 +5646,7 @@
       </w:rPr>
     </w:lvl>
   </w:abstractNum>
-  <w:abstractNum w:abstractNumId="39" w15:restartNumberingAfterBreak="0">
+  <w:abstractNum w:abstractNumId="39">
     <w:nsid w:val="6B7F24B6"/>
     <w:multiLevelType w:val="hybridMultilevel"/>
     <w:tmpl w:val="447EF156"/>
@@ -5699,7 +5758,7 @@
       </w:rPr>
     </w:lvl>
   </w:abstractNum>
-  <w:abstractNum w:abstractNumId="40" w15:restartNumberingAfterBreak="0">
+  <w:abstractNum w:abstractNumId="40">
     <w:nsid w:val="6D663B03"/>
     <w:multiLevelType w:val="hybridMultilevel"/>
     <w:tmpl w:val="39B4137E"/>
@@ -5812,7 +5871,7 @@
       </w:rPr>
     </w:lvl>
   </w:abstractNum>
-  <w:abstractNum w:abstractNumId="41" w15:restartNumberingAfterBreak="0">
+  <w:abstractNum w:abstractNumId="41">
     <w:nsid w:val="75603476"/>
     <w:multiLevelType w:val="multilevel"/>
     <w:tmpl w:val="936ABCA0"/>
@@ -5934,7 +5993,7 @@
       </w:pPr>
     </w:lvl>
   </w:abstractNum>
-  <w:abstractNum w:abstractNumId="42" w15:restartNumberingAfterBreak="0">
+  <w:abstractNum w:abstractNumId="42">
     <w:nsid w:val="777640FC"/>
     <w:multiLevelType w:val="hybridMultilevel"/>
     <w:tmpl w:val="9E96668C"/>
@@ -6047,7 +6106,7 @@
       </w:rPr>
     </w:lvl>
   </w:abstractNum>
-  <w:abstractNum w:abstractNumId="43" w15:restartNumberingAfterBreak="0">
+  <w:abstractNum w:abstractNumId="43">
     <w:nsid w:val="7BA133CB"/>
     <w:multiLevelType w:val="multilevel"/>
     <w:tmpl w:val="E7B0F724"/>
@@ -6353,7 +6412,7 @@
 </file>
 
 <file path=word/styles.xml><?xml version="1.0" encoding="utf-8"?>
-<w:styles xmlns:mc="http://schemas.openxmlformats.org/markup-compatibility/2006" xmlns:r="http://schemas.openxmlformats.org/officeDocument/2006/relationships" xmlns:w="http://schemas.openxmlformats.org/wordprocessingml/2006/main" xmlns:w14="http://schemas.microsoft.com/office/word/2010/wordml" xmlns:w15="http://schemas.microsoft.com/office/word/2012/wordml" xmlns:w16se="http://schemas.microsoft.com/office/word/2015/wordml/symex" mc:Ignorable="w14 w15 w16se">
+<w:styles xmlns:mc="http://schemas.openxmlformats.org/markup-compatibility/2006" xmlns:r="http://schemas.openxmlformats.org/officeDocument/2006/relationships" xmlns:w="http://schemas.openxmlformats.org/wordprocessingml/2006/main" xmlns:w14="http://schemas.microsoft.com/office/word/2010/wordml" mc:Ignorable="w14">
   <w:docDefaults>
     <w:rPrDefault>
       <w:rPr>
@@ -6363,371 +6422,144 @@
     </w:rPrDefault>
     <w:pPrDefault/>
   </w:docDefaults>
-  <w:latentStyles w:defLockedState="0" w:defUIPriority="0" w:defSemiHidden="0" w:defUnhideWhenUsed="0" w:defQFormat="0" w:count="371">
-    <w:lsdException w:name="Normal" w:qFormat="1"/>
-    <w:lsdException w:name="heading 1" w:qFormat="1"/>
-    <w:lsdException w:name="heading 2" w:qFormat="1"/>
-    <w:lsdException w:name="heading 3" w:qFormat="1"/>
-    <w:lsdException w:name="heading 4" w:qFormat="1"/>
-    <w:lsdException w:name="heading 5" w:qFormat="1"/>
-    <w:lsdException w:name="heading 6" w:semiHidden="1" w:unhideWhenUsed="1" w:qFormat="1"/>
-    <w:lsdException w:name="heading 7" w:semiHidden="1" w:unhideWhenUsed="1" w:qFormat="1"/>
-    <w:lsdException w:name="heading 8" w:semiHidden="1" w:unhideWhenUsed="1" w:qFormat="1"/>
-    <w:lsdException w:name="heading 9" w:semiHidden="1" w:unhideWhenUsed="1" w:qFormat="1"/>
-    <w:lsdException w:name="index 1" w:semiHidden="1" w:unhideWhenUsed="1"/>
-    <w:lsdException w:name="index 2" w:semiHidden="1" w:unhideWhenUsed="1"/>
-    <w:lsdException w:name="index 3" w:semiHidden="1" w:unhideWhenUsed="1"/>
-    <w:lsdException w:name="index 4" w:semiHidden="1" w:unhideWhenUsed="1"/>
-    <w:lsdException w:name="index 5" w:semiHidden="1" w:unhideWhenUsed="1"/>
-    <w:lsdException w:name="index 6" w:semiHidden="1" w:unhideWhenUsed="1"/>
-    <w:lsdException w:name="index 7" w:semiHidden="1" w:unhideWhenUsed="1"/>
-    <w:lsdException w:name="index 8" w:semiHidden="1" w:unhideWhenUsed="1"/>
-    <w:lsdException w:name="index 9" w:semiHidden="1" w:unhideWhenUsed="1"/>
-    <w:lsdException w:name="toc 1" w:semiHidden="1" w:uiPriority="39" w:unhideWhenUsed="1"/>
-    <w:lsdException w:name="toc 2" w:semiHidden="1" w:uiPriority="39" w:unhideWhenUsed="1"/>
-    <w:lsdException w:name="toc 3" w:semiHidden="1" w:uiPriority="39" w:unhideWhenUsed="1"/>
-    <w:lsdException w:name="toc 4" w:semiHidden="1" w:unhideWhenUsed="1"/>
-    <w:lsdException w:name="toc 5" w:semiHidden="1" w:unhideWhenUsed="1"/>
-    <w:lsdException w:name="toc 6" w:semiHidden="1" w:unhideWhenUsed="1"/>
-    <w:lsdException w:name="toc 7" w:semiHidden="1" w:unhideWhenUsed="1"/>
-    <w:lsdException w:name="toc 8" w:semiHidden="1" w:unhideWhenUsed="1"/>
-    <w:lsdException w:name="toc 9" w:semiHidden="1" w:unhideWhenUsed="1"/>
-    <w:lsdException w:name="Normal Indent" w:semiHidden="1" w:unhideWhenUsed="1"/>
-    <w:lsdException w:name="footnote text" w:semiHidden="1" w:unhideWhenUsed="1"/>
-    <w:lsdException w:name="annotation text" w:semiHidden="1" w:unhideWhenUsed="1"/>
-    <w:lsdException w:name="header" w:semiHidden="1" w:unhideWhenUsed="1"/>
-    <w:lsdException w:name="footer" w:semiHidden="1" w:unhideWhenUsed="1"/>
-    <w:lsdException w:name="index heading" w:semiHidden="1" w:unhideWhenUsed="1"/>
-    <w:lsdException w:name="caption" w:semiHidden="1" w:unhideWhenUsed="1" w:qFormat="1"/>
-    <w:lsdException w:name="table of figures" w:semiHidden="1" w:unhideWhenUsed="1"/>
-    <w:lsdException w:name="envelope address" w:semiHidden="1" w:unhideWhenUsed="1"/>
-    <w:lsdException w:name="envelope return" w:semiHidden="1" w:unhideWhenUsed="1"/>
-    <w:lsdException w:name="footnote reference" w:semiHidden="1" w:unhideWhenUsed="1"/>
-    <w:lsdException w:name="annotation reference" w:semiHidden="1" w:unhideWhenUsed="1"/>
-    <w:lsdException w:name="line number" w:semiHidden="1" w:unhideWhenUsed="1"/>
-    <w:lsdException w:name="page number" w:semiHidden="1" w:unhideWhenUsed="1"/>
-    <w:lsdException w:name="endnote reference" w:semiHidden="1" w:unhideWhenUsed="1"/>
-    <w:lsdException w:name="endnote text" w:semiHidden="1" w:unhideWhenUsed="1"/>
-    <w:lsdException w:name="table of authorities" w:semiHidden="1" w:unhideWhenUsed="1"/>
-    <w:lsdException w:name="macro" w:semiHidden="1" w:unhideWhenUsed="1"/>
-    <w:lsdException w:name="toa heading" w:semiHidden="1" w:unhideWhenUsed="1"/>
-    <w:lsdException w:name="List" w:semiHidden="1" w:unhideWhenUsed="1"/>
-    <w:lsdException w:name="List Bullet" w:semiHidden="1" w:unhideWhenUsed="1"/>
-    <w:lsdException w:name="List 2" w:semiHidden="1" w:unhideWhenUsed="1"/>
-    <w:lsdException w:name="List 3" w:semiHidden="1" w:unhideWhenUsed="1"/>
-    <w:lsdException w:name="List Bullet 2" w:semiHidden="1" w:unhideWhenUsed="1"/>
-    <w:lsdException w:name="List Bullet 3" w:semiHidden="1" w:unhideWhenUsed="1"/>
-    <w:lsdException w:name="List Bullet 4" w:semiHidden="1" w:unhideWhenUsed="1"/>
-    <w:lsdException w:name="List Bullet 5" w:semiHidden="1" w:unhideWhenUsed="1"/>
-    <w:lsdException w:name="List Number 2" w:semiHidden="1" w:unhideWhenUsed="1"/>
-    <w:lsdException w:name="List Number 3" w:semiHidden="1" w:unhideWhenUsed="1"/>
-    <w:lsdException w:name="List Number 4" w:semiHidden="1" w:unhideWhenUsed="1"/>
-    <w:lsdException w:name="List Number 5" w:semiHidden="1" w:unhideWhenUsed="1"/>
-    <w:lsdException w:name="Title" w:qFormat="1"/>
-    <w:lsdException w:name="Closing" w:semiHidden="1" w:unhideWhenUsed="1"/>
-    <w:lsdException w:name="Signature" w:semiHidden="1" w:unhideWhenUsed="1"/>
-    <w:lsdException w:name="Default Paragraph Font" w:semiHidden="1" w:unhideWhenUsed="1"/>
-    <w:lsdException w:name="Body Text" w:semiHidden="1" w:unhideWhenUsed="1"/>
-    <w:lsdException w:name="Body Text Indent" w:semiHidden="1" w:unhideWhenUsed="1"/>
-    <w:lsdException w:name="List Continue" w:semiHidden="1" w:unhideWhenUsed="1"/>
-    <w:lsdException w:name="List Continue 2" w:semiHidden="1" w:unhideWhenUsed="1"/>
-    <w:lsdException w:name="List Continue 3" w:semiHidden="1" w:unhideWhenUsed="1"/>
-    <w:lsdException w:name="List Continue 4" w:semiHidden="1" w:unhideWhenUsed="1"/>
-    <w:lsdException w:name="List Continue 5" w:semiHidden="1" w:unhideWhenUsed="1"/>
-    <w:lsdException w:name="Message Header" w:semiHidden="1" w:unhideWhenUsed="1"/>
-    <w:lsdException w:name="Subtitle" w:qFormat="1"/>
-    <w:lsdException w:name="Body Text First Indent 2" w:semiHidden="1" w:unhideWhenUsed="1"/>
-    <w:lsdException w:name="Note Heading" w:semiHidden="1" w:unhideWhenUsed="1"/>
-    <w:lsdException w:name="Body Text 2" w:semiHidden="1" w:unhideWhenUsed="1"/>
-    <w:lsdException w:name="Body Text 3" w:semiHidden="1" w:unhideWhenUsed="1"/>
-    <w:lsdException w:name="Body Text Indent 2" w:semiHidden="1" w:unhideWhenUsed="1"/>
-    <w:lsdException w:name="Body Text Indent 3" w:semiHidden="1" w:unhideWhenUsed="1"/>
-    <w:lsdException w:name="Block Text" w:semiHidden="1" w:unhideWhenUsed="1"/>
-    <w:lsdException w:name="Hyperlink" w:semiHidden="1" w:uiPriority="99" w:unhideWhenUsed="1"/>
-    <w:lsdException w:name="FollowedHyperlink" w:semiHidden="1" w:unhideWhenUsed="1"/>
-    <w:lsdException w:name="Strong" w:qFormat="1"/>
-    <w:lsdException w:name="Emphasis" w:qFormat="1"/>
-    <w:lsdException w:name="Document Map" w:semiHidden="1" w:unhideWhenUsed="1"/>
-    <w:lsdException w:name="Plain Text" w:semiHidden="1" w:unhideWhenUsed="1"/>
-    <w:lsdException w:name="E-mail Signature" w:semiHidden="1" w:unhideWhenUsed="1"/>
-    <w:lsdException w:name="HTML Top of Form" w:semiHidden="1" w:unhideWhenUsed="1"/>
-    <w:lsdException w:name="HTML Bottom of Form" w:semiHidden="1" w:unhideWhenUsed="1"/>
-    <w:lsdException w:name="Normal (Web)" w:semiHidden="1" w:unhideWhenUsed="1"/>
-    <w:lsdException w:name="HTML Acronym" w:semiHidden="1" w:unhideWhenUsed="1"/>
-    <w:lsdException w:name="HTML Address" w:semiHidden="1" w:unhideWhenUsed="1"/>
-    <w:lsdException w:name="HTML Cite" w:semiHidden="1" w:unhideWhenUsed="1"/>
-    <w:lsdException w:name="HTML Code" w:semiHidden="1" w:unhideWhenUsed="1"/>
-    <w:lsdException w:name="HTML Definition" w:semiHidden="1" w:unhideWhenUsed="1"/>
-    <w:lsdException w:name="HTML Keyboard" w:semiHidden="1" w:unhideWhenUsed="1"/>
-    <w:lsdException w:name="HTML Preformatted" w:semiHidden="1" w:unhideWhenUsed="1"/>
-    <w:lsdException w:name="HTML Sample" w:semiHidden="1" w:unhideWhenUsed="1"/>
-    <w:lsdException w:name="HTML Typewriter" w:semiHidden="1" w:unhideWhenUsed="1"/>
-    <w:lsdException w:name="HTML Variable" w:semiHidden="1" w:unhideWhenUsed="1"/>
-    <w:lsdException w:name="Normal Table" w:semiHidden="1" w:unhideWhenUsed="1"/>
-    <w:lsdException w:name="annotation subject" w:semiHidden="1" w:unhideWhenUsed="1"/>
-    <w:lsdException w:name="No List" w:semiHidden="1" w:unhideWhenUsed="1"/>
-    <w:lsdException w:name="Outline List 1" w:semiHidden="1" w:unhideWhenUsed="1"/>
-    <w:lsdException w:name="Outline List 2" w:semiHidden="1" w:unhideWhenUsed="1"/>
-    <w:lsdException w:name="Outline List 3" w:semiHidden="1" w:unhideWhenUsed="1"/>
-    <w:lsdException w:name="Table Simple 1" w:semiHidden="1" w:unhideWhenUsed="1"/>
-    <w:lsdException w:name="Table Simple 2" w:semiHidden="1" w:unhideWhenUsed="1"/>
-    <w:lsdException w:name="Table Simple 3" w:semiHidden="1" w:unhideWhenUsed="1"/>
-    <w:lsdException w:name="Table Classic 1" w:semiHidden="1" w:unhideWhenUsed="1"/>
-    <w:lsdException w:name="Table Classic 2" w:semiHidden="1" w:unhideWhenUsed="1"/>
-    <w:lsdException w:name="Table Classic 3" w:semiHidden="1" w:unhideWhenUsed="1"/>
-    <w:lsdException w:name="Table Classic 4" w:semiHidden="1" w:unhideWhenUsed="1"/>
-    <w:lsdException w:name="Table Colorful 1" w:semiHidden="1" w:unhideWhenUsed="1"/>
-    <w:lsdException w:name="Table Colorful 2" w:semiHidden="1" w:unhideWhenUsed="1"/>
-    <w:lsdException w:name="Table Colorful 3" w:semiHidden="1" w:unhideWhenUsed="1"/>
-    <w:lsdException w:name="Table Columns 1" w:semiHidden="1" w:unhideWhenUsed="1"/>
-    <w:lsdException w:name="Table Columns 2" w:semiHidden="1" w:unhideWhenUsed="1"/>
-    <w:lsdException w:name="Table Columns 3" w:semiHidden="1" w:unhideWhenUsed="1"/>
-    <w:lsdException w:name="Table Columns 4" w:semiHidden="1" w:unhideWhenUsed="1"/>
-    <w:lsdException w:name="Table Columns 5" w:semiHidden="1" w:unhideWhenUsed="1"/>
-    <w:lsdException w:name="Table Grid 1" w:semiHidden="1" w:unhideWhenUsed="1"/>
-    <w:lsdException w:name="Table Grid 2" w:semiHidden="1" w:unhideWhenUsed="1"/>
-    <w:lsdException w:name="Table Grid 3" w:semiHidden="1" w:unhideWhenUsed="1"/>
-    <w:lsdException w:name="Table Grid 4" w:semiHidden="1" w:unhideWhenUsed="1"/>
-    <w:lsdException w:name="Table Grid 5" w:semiHidden="1" w:unhideWhenUsed="1"/>
-    <w:lsdException w:name="Table Grid 6" w:semiHidden="1" w:unhideWhenUsed="1"/>
-    <w:lsdException w:name="Table Grid 7" w:semiHidden="1" w:unhideWhenUsed="1"/>
-    <w:lsdException w:name="Table Grid 8" w:semiHidden="1" w:unhideWhenUsed="1"/>
-    <w:lsdException w:name="Table List 1" w:semiHidden="1" w:unhideWhenUsed="1"/>
-    <w:lsdException w:name="Table List 2" w:semiHidden="1" w:unhideWhenUsed="1"/>
-    <w:lsdException w:name="Table List 3" w:semiHidden="1" w:unhideWhenUsed="1"/>
-    <w:lsdException w:name="Table List 4" w:semiHidden="1" w:unhideWhenUsed="1"/>
-    <w:lsdException w:name="Table List 5" w:semiHidden="1" w:unhideWhenUsed="1"/>
-    <w:lsdException w:name="Table List 6" w:semiHidden="1" w:unhideWhenUsed="1"/>
-    <w:lsdException w:name="Table List 7" w:semiHidden="1" w:unhideWhenUsed="1"/>
-    <w:lsdException w:name="Table List 8" w:semiHidden="1" w:unhideWhenUsed="1"/>
-    <w:lsdException w:name="Table 3D effects 1" w:semiHidden="1" w:unhideWhenUsed="1"/>
-    <w:lsdException w:name="Table 3D effects 2" w:semiHidden="1" w:unhideWhenUsed="1"/>
-    <w:lsdException w:name="Table 3D effects 3" w:semiHidden="1" w:unhideWhenUsed="1"/>
-    <w:lsdException w:name="Table Contemporary" w:semiHidden="1" w:unhideWhenUsed="1"/>
-    <w:lsdException w:name="Table Elegant" w:semiHidden="1" w:unhideWhenUsed="1"/>
-    <w:lsdException w:name="Table Professional" w:semiHidden="1" w:unhideWhenUsed="1"/>
-    <w:lsdException w:name="Table Subtle 1" w:semiHidden="1" w:unhideWhenUsed="1"/>
-    <w:lsdException w:name="Table Subtle 2" w:semiHidden="1" w:unhideWhenUsed="1"/>
-    <w:lsdException w:name="Table Web 1" w:semiHidden="1" w:unhideWhenUsed="1"/>
-    <w:lsdException w:name="Table Web 2" w:semiHidden="1" w:unhideWhenUsed="1"/>
-    <w:lsdException w:name="Table Web 3" w:semiHidden="1" w:unhideWhenUsed="1"/>
-    <w:lsdException w:name="Balloon Text" w:semiHidden="1" w:unhideWhenUsed="1"/>
-    <w:lsdException w:name="Table Theme" w:semiHidden="1" w:unhideWhenUsed="1"/>
-    <w:lsdException w:name="Placeholder Text" w:semiHidden="1" w:uiPriority="99"/>
-    <w:lsdException w:name="No Spacing" w:uiPriority="1" w:qFormat="1"/>
-    <w:lsdException w:name="Light Shading" w:uiPriority="60"/>
-    <w:lsdException w:name="Light List" w:uiPriority="61"/>
-    <w:lsdException w:name="Light Grid" w:uiPriority="62"/>
-    <w:lsdException w:name="Medium Shading 1" w:uiPriority="63"/>
-    <w:lsdException w:name="Medium Shading 2" w:uiPriority="64"/>
-    <w:lsdException w:name="Medium List 1" w:uiPriority="65"/>
-    <w:lsdException w:name="Medium List 2" w:uiPriority="66"/>
-    <w:lsdException w:name="Medium Grid 1" w:uiPriority="67"/>
-    <w:lsdException w:name="Medium Grid 2" w:uiPriority="68"/>
-    <w:lsdException w:name="Medium Grid 3" w:uiPriority="69"/>
-    <w:lsdException w:name="Dark List" w:uiPriority="70"/>
-    <w:lsdException w:name="Colorful Shading" w:uiPriority="71"/>
-    <w:lsdException w:name="Colorful List" w:uiPriority="72"/>
-    <w:lsdException w:name="Colorful Grid" w:uiPriority="73"/>
-    <w:lsdException w:name="Light Shading Accent 1" w:uiPriority="60"/>
-    <w:lsdException w:name="Light List Accent 1" w:uiPriority="61"/>
-    <w:lsdException w:name="Light Grid Accent 1" w:uiPriority="62"/>
-    <w:lsdException w:name="Medium Shading 1 Accent 1" w:uiPriority="63"/>
-    <w:lsdException w:name="Medium Shading 2 Accent 1" w:uiPriority="64"/>
-    <w:lsdException w:name="Medium List 1 Accent 1" w:uiPriority="65"/>
-    <w:lsdException w:name="Revision" w:semiHidden="1" w:uiPriority="99"/>
-    <w:lsdException w:name="List Paragraph" w:uiPriority="34" w:qFormat="1"/>
-    <w:lsdException w:name="Quote" w:uiPriority="29" w:qFormat="1"/>
-    <w:lsdException w:name="Intense Quote" w:uiPriority="30" w:qFormat="1"/>
-    <w:lsdException w:name="Medium List 2 Accent 1" w:uiPriority="66"/>
-    <w:lsdException w:name="Medium Grid 1 Accent 1" w:uiPriority="67"/>
-    <w:lsdException w:name="Medium Grid 2 Accent 1" w:uiPriority="68"/>
-    <w:lsdException w:name="Medium Grid 3 Accent 1" w:uiPriority="69"/>
-    <w:lsdException w:name="Dark List Accent 1" w:uiPriority="70"/>
-    <w:lsdException w:name="Colorful Shading Accent 1" w:uiPriority="71"/>
-    <w:lsdException w:name="Colorful List Accent 1" w:uiPriority="72"/>
-    <w:lsdException w:name="Colorful Grid Accent 1" w:uiPriority="73"/>
-    <w:lsdException w:name="Light Shading Accent 2" w:uiPriority="60"/>
-    <w:lsdException w:name="Light List Accent 2" w:uiPriority="61"/>
-    <w:lsdException w:name="Light Grid Accent 2" w:uiPriority="62"/>
-    <w:lsdException w:name="Medium Shading 1 Accent 2" w:uiPriority="63"/>
-    <w:lsdException w:name="Medium Shading 2 Accent 2" w:uiPriority="64"/>
-    <w:lsdException w:name="Medium List 1 Accent 2" w:uiPriority="65"/>
-    <w:lsdException w:name="Medium List 2 Accent 2" w:uiPriority="66"/>
-    <w:lsdException w:name="Medium Grid 1 Accent 2" w:uiPriority="67"/>
-    <w:lsdException w:name="Medium Grid 2 Accent 2" w:uiPriority="68"/>
-    <w:lsdException w:name="Medium Grid 3 Accent 2" w:uiPriority="69"/>
-    <w:lsdException w:name="Dark List Accent 2" w:uiPriority="70"/>
-    <w:lsdException w:name="Colorful Shading Accent 2" w:uiPriority="71"/>
-    <w:lsdException w:name="Colorful List Accent 2" w:uiPriority="72"/>
-    <w:lsdException w:name="Colorful Grid Accent 2" w:uiPriority="73"/>
-    <w:lsdException w:name="Light Shading Accent 3" w:uiPriority="60"/>
-    <w:lsdException w:name="Light List Accent 3" w:uiPriority="61"/>
-    <w:lsdException w:name="Light Grid Accent 3" w:uiPriority="62"/>
-    <w:lsdException w:name="Medium Shading 1 Accent 3" w:uiPriority="63"/>
-    <w:lsdException w:name="Medium Shading 2 Accent 3" w:uiPriority="64"/>
-    <w:lsdException w:name="Medium List 1 Accent 3" w:uiPriority="65"/>
-    <w:lsdException w:name="Medium List 2 Accent 3" w:uiPriority="66"/>
-    <w:lsdException w:name="Medium Grid 1 Accent 3" w:uiPriority="67"/>
-    <w:lsdException w:name="Medium Grid 2 Accent 3" w:uiPriority="68"/>
-    <w:lsdException w:name="Medium Grid 3 Accent 3" w:uiPriority="69"/>
-    <w:lsdException w:name="Dark List Accent 3" w:uiPriority="70"/>
-    <w:lsdException w:name="Colorful Shading Accent 3" w:uiPriority="71"/>
-    <w:lsdException w:name="Colorful List Accent 3" w:uiPriority="72"/>
-    <w:lsdException w:name="Colorful Grid Accent 3" w:uiPriority="73"/>
-    <w:lsdException w:name="Light Shading Accent 4" w:uiPriority="60"/>
-    <w:lsdException w:name="Light List Accent 4" w:uiPriority="61"/>
-    <w:lsdException w:name="Light Grid Accent 4" w:uiPriority="62"/>
-    <w:lsdException w:name="Medium Shading 1 Accent 4" w:uiPriority="63"/>
-    <w:lsdException w:name="Medium Shading 2 Accent 4" w:uiPriority="64"/>
-    <w:lsdException w:name="Medium List 1 Accent 4" w:uiPriority="65"/>
-    <w:lsdException w:name="Medium List 2 Accent 4" w:uiPriority="66"/>
-    <w:lsdException w:name="Medium Grid 1 Accent 4" w:uiPriority="67"/>
-    <w:lsdException w:name="Medium Grid 2 Accent 4" w:uiPriority="68"/>
-    <w:lsdException w:name="Medium Grid 3 Accent 4" w:uiPriority="69"/>
-    <w:lsdException w:name="Dark List Accent 4" w:uiPriority="70"/>
-    <w:lsdException w:name="Colorful Shading Accent 4" w:uiPriority="71"/>
-    <w:lsdException w:name="Colorful List Accent 4" w:uiPriority="72"/>
-    <w:lsdException w:name="Colorful Grid Accent 4" w:uiPriority="73"/>
-    <w:lsdException w:name="Light Shading Accent 5" w:uiPriority="60"/>
-    <w:lsdException w:name="Light List Accent 5" w:uiPriority="61"/>
-    <w:lsdException w:name="Light Grid Accent 5" w:uiPriority="62"/>
-    <w:lsdException w:name="Medium Shading 1 Accent 5" w:uiPriority="63"/>
-    <w:lsdException w:name="Medium Shading 2 Accent 5" w:uiPriority="64"/>
-    <w:lsdException w:name="Medium List 1 Accent 5" w:uiPriority="65"/>
-    <w:lsdException w:name="Medium List 2 Accent 5" w:uiPriority="66"/>
-    <w:lsdException w:name="Medium Grid 1 Accent 5" w:uiPriority="67"/>
-    <w:lsdException w:name="Medium Grid 2 Accent 5" w:uiPriority="68"/>
-    <w:lsdException w:name="Medium Grid 3 Accent 5" w:uiPriority="69"/>
-    <w:lsdException w:name="Dark List Accent 5" w:uiPriority="70"/>
-    <w:lsdException w:name="Colorful Shading Accent 5" w:uiPriority="71"/>
-    <w:lsdException w:name="Colorful List Accent 5" w:uiPriority="72"/>
-    <w:lsdException w:name="Colorful Grid Accent 5" w:uiPriority="73"/>
-    <w:lsdException w:name="Light Shading Accent 6" w:uiPriority="60"/>
-    <w:lsdException w:name="Light List Accent 6" w:uiPriority="61"/>
-    <w:lsdException w:name="Light Grid Accent 6" w:uiPriority="62"/>
-    <w:lsdException w:name="Medium Shading 1 Accent 6" w:uiPriority="63"/>
-    <w:lsdException w:name="Medium Shading 2 Accent 6" w:uiPriority="64"/>
-    <w:lsdException w:name="Medium List 1 Accent 6" w:uiPriority="65"/>
-    <w:lsdException w:name="Medium List 2 Accent 6" w:uiPriority="66"/>
-    <w:lsdException w:name="Medium Grid 1 Accent 6" w:uiPriority="67"/>
-    <w:lsdException w:name="Medium Grid 2 Accent 6" w:uiPriority="68"/>
-    <w:lsdException w:name="Medium Grid 3 Accent 6" w:uiPriority="69"/>
-    <w:lsdException w:name="Dark List Accent 6" w:uiPriority="70"/>
-    <w:lsdException w:name="Colorful Shading Accent 6" w:uiPriority="71"/>
-    <w:lsdException w:name="Colorful List Accent 6" w:uiPriority="72"/>
-    <w:lsdException w:name="Colorful Grid Accent 6" w:uiPriority="73"/>
-    <w:lsdException w:name="Subtle Emphasis" w:uiPriority="19" w:qFormat="1"/>
-    <w:lsdException w:name="Intense Emphasis" w:uiPriority="21" w:qFormat="1"/>
-    <w:lsdException w:name="Subtle Reference" w:uiPriority="31" w:qFormat="1"/>
-    <w:lsdException w:name="Intense Reference" w:uiPriority="32" w:qFormat="1"/>
-    <w:lsdException w:name="Book Title" w:uiPriority="33" w:qFormat="1"/>
-    <w:lsdException w:name="Bibliography" w:semiHidden="1" w:uiPriority="37" w:unhideWhenUsed="1"/>
-    <w:lsdException w:name="TOC Heading" w:semiHidden="1" w:uiPriority="39" w:unhideWhenUsed="1" w:qFormat="1"/>
-    <w:lsdException w:name="Plain Table 1" w:uiPriority="41"/>
-    <w:lsdException w:name="Plain Table 2" w:uiPriority="42"/>
-    <w:lsdException w:name="Plain Table 3" w:uiPriority="43"/>
-    <w:lsdException w:name="Plain Table 4" w:uiPriority="44"/>
-    <w:lsdException w:name="Plain Table 5" w:uiPriority="45"/>
-    <w:lsdException w:name="Grid Table Light" w:uiPriority="40"/>
-    <w:lsdException w:name="Grid Table 1 Light" w:uiPriority="46"/>
-    <w:lsdException w:name="Grid Table 2" w:uiPriority="47"/>
-    <w:lsdException w:name="Grid Table 3" w:uiPriority="48"/>
-    <w:lsdException w:name="Grid Table 4" w:uiPriority="49"/>
-    <w:lsdException w:name="Grid Table 5 Dark" w:uiPriority="50"/>
-    <w:lsdException w:name="Grid Table 6 Colorful" w:uiPriority="51"/>
-    <w:lsdException w:name="Grid Table 7 Colorful" w:uiPriority="52"/>
-    <w:lsdException w:name="Grid Table 1 Light Accent 1" w:uiPriority="46"/>
-    <w:lsdException w:name="Grid Table 2 Accent 1" w:uiPriority="47"/>
-    <w:lsdException w:name="Grid Table 3 Accent 1" w:uiPriority="48"/>
-    <w:lsdException w:name="Grid Table 4 Accent 1" w:uiPriority="49"/>
-    <w:lsdException w:name="Grid Table 5 Dark Accent 1" w:uiPriority="50"/>
-    <w:lsdException w:name="Grid Table 6 Colorful Accent 1" w:uiPriority="51"/>
-    <w:lsdException w:name="Grid Table 7 Colorful Accent 1" w:uiPriority="52"/>
-    <w:lsdException w:name="Grid Table 1 Light Accent 2" w:uiPriority="46"/>
-    <w:lsdException w:name="Grid Table 2 Accent 2" w:uiPriority="47"/>
-    <w:lsdException w:name="Grid Table 3 Accent 2" w:uiPriority="48"/>
-    <w:lsdException w:name="Grid Table 4 Accent 2" w:uiPriority="49"/>
-    <w:lsdException w:name="Grid Table 5 Dark Accent 2" w:uiPriority="50"/>
-    <w:lsdException w:name="Grid Table 6 Colorful Accent 2" w:uiPriority="51"/>
-    <w:lsdException w:name="Grid Table 7 Colorful Accent 2" w:uiPriority="52"/>
-    <w:lsdException w:name="Grid Table 1 Light Accent 3" w:uiPriority="46"/>
-    <w:lsdException w:name="Grid Table 2 Accent 3" w:uiPriority="47"/>
-    <w:lsdException w:name="Grid Table 3 Accent 3" w:uiPriority="48"/>
-    <w:lsdException w:name="Grid Table 4 Accent 3" w:uiPriority="49"/>
-    <w:lsdException w:name="Grid Table 5 Dark Accent 3" w:uiPriority="50"/>
-    <w:lsdException w:name="Grid Table 6 Colorful Accent 3" w:uiPriority="51"/>
-    <w:lsdException w:name="Grid Table 7 Colorful Accent 3" w:uiPriority="52"/>
-    <w:lsdException w:name="Grid Table 1 Light Accent 4" w:uiPriority="46"/>
-    <w:lsdException w:name="Grid Table 2 Accent 4" w:uiPriority="47"/>
-    <w:lsdException w:name="Grid Table 3 Accent 4" w:uiPriority="48"/>
-    <w:lsdException w:name="Grid Table 4 Accent 4" w:uiPriority="49"/>
-    <w:lsdException w:name="Grid Table 5 Dark Accent 4" w:uiPriority="50"/>
-    <w:lsdException w:name="Grid Table 6 Colorful Accent 4" w:uiPriority="51"/>
-    <w:lsdException w:name="Grid Table 7 Colorful Accent 4" w:uiPriority="52"/>
-    <w:lsdException w:name="Grid Table 1 Light Accent 5" w:uiPriority="46"/>
-    <w:lsdException w:name="Grid Table 2 Accent 5" w:uiPriority="47"/>
-    <w:lsdException w:name="Grid Table 3 Accent 5" w:uiPriority="48"/>
-    <w:lsdException w:name="Grid Table 4 Accent 5" w:uiPriority="49"/>
-    <w:lsdException w:name="Grid Table 5 Dark Accent 5" w:uiPriority="50"/>
-    <w:lsdException w:name="Grid Table 6 Colorful Accent 5" w:uiPriority="51"/>
-    <w:lsdException w:name="Grid Table 7 Colorful Accent 5" w:uiPriority="52"/>
-    <w:lsdException w:name="Grid Table 1 Light Accent 6" w:uiPriority="46"/>
-    <w:lsdException w:name="Grid Table 2 Accent 6" w:uiPriority="47"/>
-    <w:lsdException w:name="Grid Table 3 Accent 6" w:uiPriority="48"/>
-    <w:lsdException w:name="Grid Table 4 Accent 6" w:uiPriority="49"/>
-    <w:lsdException w:name="Grid Table 5 Dark Accent 6" w:uiPriority="50"/>
-    <w:lsdException w:name="Grid Table 6 Colorful Accent 6" w:uiPriority="51"/>
-    <w:lsdException w:name="Grid Table 7 Colorful Accent 6" w:uiPriority="52"/>
-    <w:lsdException w:name="List Table 1 Light" w:uiPriority="46"/>
-    <w:lsdException w:name="List Table 2" w:uiPriority="47"/>
-    <w:lsdException w:name="List Table 3" w:uiPriority="48"/>
-    <w:lsdException w:name="List Table 4" w:uiPriority="49"/>
-    <w:lsdException w:name="List Table 5 Dark" w:uiPriority="50"/>
-    <w:lsdException w:name="List Table 6 Colorful" w:uiPriority="51"/>
-    <w:lsdException w:name="List Table 7 Colorful" w:uiPriority="52"/>
-    <w:lsdException w:name="List Table 1 Light Accent 1" w:uiPriority="46"/>
-    <w:lsdException w:name="List Table 2 Accent 1" w:uiPriority="47"/>
-    <w:lsdException w:name="List Table 3 Accent 1" w:uiPriority="48"/>
-    <w:lsdException w:name="List Table 4 Accent 1" w:uiPriority="49"/>
-    <w:lsdException w:name="List Table 5 Dark Accent 1" w:uiPriority="50"/>
-    <w:lsdException w:name="List Table 6 Colorful Accent 1" w:uiPriority="51"/>
-    <w:lsdException w:name="List Table 7 Colorful Accent 1" w:uiPriority="52"/>
-    <w:lsdException w:name="List Table 1 Light Accent 2" w:uiPriority="46"/>
-    <w:lsdException w:name="List Table 2 Accent 2" w:uiPriority="47"/>
-    <w:lsdException w:name="List Table 3 Accent 2" w:uiPriority="48"/>
-    <w:lsdException w:name="List Table 4 Accent 2" w:uiPriority="49"/>
-    <w:lsdException w:name="List Table 5 Dark Accent 2" w:uiPriority="50"/>
-    <w:lsdException w:name="List Table 6 Colorful Accent 2" w:uiPriority="51"/>
-    <w:lsdException w:name="List Table 7 Colorful Accent 2" w:uiPriority="52"/>
-    <w:lsdException w:name="List Table 1 Light Accent 3" w:uiPriority="46"/>
-    <w:lsdException w:name="List Table 2 Accent 3" w:uiPriority="47"/>
-    <w:lsdException w:name="List Table 3 Accent 3" w:uiPriority="48"/>
-    <w:lsdException w:name="List Table 4 Accent 3" w:uiPriority="49"/>
-    <w:lsdException w:name="List Table 5 Dark Accent 3" w:uiPriority="50"/>
-    <w:lsdException w:name="List Table 6 Colorful Accent 3" w:uiPriority="51"/>
-    <w:lsdException w:name="List Table 7 Colorful Accent 3" w:uiPriority="52"/>
-    <w:lsdException w:name="List Table 1 Light Accent 4" w:uiPriority="46"/>
-    <w:lsdException w:name="List Table 2 Accent 4" w:uiPriority="47"/>
-    <w:lsdException w:name="List Table 3 Accent 4" w:uiPriority="48"/>
-    <w:lsdException w:name="List Table 4 Accent 4" w:uiPriority="49"/>
-    <w:lsdException w:name="List Table 5 Dark Accent 4" w:uiPriority="50"/>
-    <w:lsdException w:name="List Table 6 Colorful Accent 4" w:uiPriority="51"/>
-    <w:lsdException w:name="List Table 7 Colorful Accent 4" w:uiPriority="52"/>
-    <w:lsdException w:name="List Table 1 Light Accent 5" w:uiPriority="46"/>
-    <w:lsdException w:name="List Table 2 Accent 5" w:uiPriority="47"/>
-    <w:lsdException w:name="List Table 3 Accent 5" w:uiPriority="48"/>
-    <w:lsdException w:name="List Table 4 Accent 5" w:uiPriority="49"/>
-    <w:lsdException w:name="List Table 5 Dark Accent 5" w:uiPriority="50"/>
-    <w:lsdException w:name="List Table 6 Colorful Accent 5" w:uiPriority="51"/>
-    <w:lsdException w:name="List Table 7 Colorful Accent 5" w:uiPriority="52"/>
-    <w:lsdException w:name="List Table 1 Light Accent 6" w:uiPriority="46"/>
-    <w:lsdException w:name="List Table 2 Accent 6" w:uiPriority="47"/>
-    <w:lsdException w:name="List Table 3 Accent 6" w:uiPriority="48"/>
-    <w:lsdException w:name="List Table 4 Accent 6" w:uiPriority="49"/>
-    <w:lsdException w:name="List Table 5 Dark Accent 6" w:uiPriority="50"/>
-    <w:lsdException w:name="List Table 6 Colorful Accent 6" w:uiPriority="51"/>
-    <w:lsdException w:name="List Table 7 Colorful Accent 6" w:uiPriority="52"/>
+  <w:latentStyles w:defLockedState="0" w:defUIPriority="0" w:defSemiHidden="1" w:defUnhideWhenUsed="1" w:defQFormat="0" w:count="267">
+    <w:lsdException w:name="Normal" w:semiHidden="0" w:unhideWhenUsed="0" w:qFormat="1"/>
+    <w:lsdException w:name="heading 1" w:semiHidden="0" w:unhideWhenUsed="0" w:qFormat="1"/>
+    <w:lsdException w:name="heading 2" w:semiHidden="0" w:unhideWhenUsed="0" w:qFormat="1"/>
+    <w:lsdException w:name="heading 3" w:semiHidden="0" w:unhideWhenUsed="0" w:qFormat="1"/>
+    <w:lsdException w:name="heading 4" w:semiHidden="0" w:unhideWhenUsed="0" w:qFormat="1"/>
+    <w:lsdException w:name="heading 5" w:semiHidden="0" w:unhideWhenUsed="0" w:qFormat="1"/>
+    <w:lsdException w:name="heading 6" w:qFormat="1"/>
+    <w:lsdException w:name="heading 7" w:qFormat="1"/>
+    <w:lsdException w:name="heading 8" w:qFormat="1"/>
+    <w:lsdException w:name="heading 9" w:qFormat="1"/>
+    <w:lsdException w:name="toc 1" w:uiPriority="39"/>
+    <w:lsdException w:name="toc 2" w:uiPriority="39"/>
+    <w:lsdException w:name="toc 3" w:uiPriority="39"/>
+    <w:lsdException w:name="caption" w:qFormat="1"/>
+    <w:lsdException w:name="List Number" w:semiHidden="0" w:unhideWhenUsed="0"/>
+    <w:lsdException w:name="List 4" w:semiHidden="0" w:unhideWhenUsed="0"/>
+    <w:lsdException w:name="List 5" w:semiHidden="0" w:unhideWhenUsed="0"/>
+    <w:lsdException w:name="Title" w:semiHidden="0" w:unhideWhenUsed="0" w:qFormat="1"/>
+    <w:lsdException w:name="Subtitle" w:semiHidden="0" w:unhideWhenUsed="0" w:qFormat="1"/>
+    <w:lsdException w:name="Salutation" w:semiHidden="0" w:unhideWhenUsed="0"/>
+    <w:lsdException w:name="Date" w:semiHidden="0" w:unhideWhenUsed="0"/>
+    <w:lsdException w:name="Body Text First Indent" w:semiHidden="0" w:unhideWhenUsed="0"/>
+    <w:lsdException w:name="Hyperlink" w:uiPriority="99"/>
+    <w:lsdException w:name="Strong" w:semiHidden="0" w:unhideWhenUsed="0" w:qFormat="1"/>
+    <w:lsdException w:name="Emphasis" w:semiHidden="0" w:unhideWhenUsed="0" w:qFormat="1"/>
+    <w:lsdException w:name="Table Grid" w:semiHidden="0" w:unhideWhenUsed="0"/>
+    <w:lsdException w:name="Placeholder Text" w:uiPriority="99" w:unhideWhenUsed="0"/>
+    <w:lsdException w:name="No Spacing" w:semiHidden="0" w:uiPriority="1" w:unhideWhenUsed="0" w:qFormat="1"/>
+    <w:lsdException w:name="Light Shading" w:semiHidden="0" w:uiPriority="60" w:unhideWhenUsed="0"/>
+    <w:lsdException w:name="Light List" w:semiHidden="0" w:uiPriority="61" w:unhideWhenUsed="0"/>
+    <w:lsdException w:name="Light Grid" w:semiHidden="0" w:uiPriority="62" w:unhideWhenUsed="0"/>
+    <w:lsdException w:name="Medium Shading 1" w:semiHidden="0" w:uiPriority="63" w:unhideWhenUsed="0"/>
+    <w:lsdException w:name="Medium Shading 2" w:semiHidden="0" w:uiPriority="64" w:unhideWhenUsed="0"/>
+    <w:lsdException w:name="Medium List 1" w:semiHidden="0" w:uiPriority="65" w:unhideWhenUsed="0"/>
+    <w:lsdException w:name="Medium List 2" w:semiHidden="0" w:uiPriority="66" w:unhideWhenUsed="0"/>
+    <w:lsdException w:name="Medium Grid 1" w:semiHidden="0" w:uiPriority="67" w:unhideWhenUsed="0"/>
+    <w:lsdException w:name="Medium Grid 2" w:semiHidden="0" w:uiPriority="68" w:unhideWhenUsed="0"/>
+    <w:lsdException w:name="Medium Grid 3" w:semiHidden="0" w:uiPriority="69" w:unhideWhenUsed="0"/>
+    <w:lsdException w:name="Dark List" w:semiHidden="0" w:uiPriority="70" w:unhideWhenUsed="0"/>
+    <w:lsdException w:name="Colorful Shading" w:semiHidden="0" w:uiPriority="71" w:unhideWhenUsed="0"/>
+    <w:lsdException w:name="Colorful List" w:semiHidden="0" w:uiPriority="72" w:unhideWhenUsed="0"/>
+    <w:lsdException w:name="Colorful Grid" w:semiHidden="0" w:uiPriority="73" w:unhideWhenUsed="0"/>
+    <w:lsdException w:name="Light Shading Accent 1" w:semiHidden="0" w:uiPriority="60" w:unhideWhenUsed="0"/>
+    <w:lsdException w:name="Light List Accent 1" w:semiHidden="0" w:uiPriority="61" w:unhideWhenUsed="0"/>
+    <w:lsdException w:name="Light Grid Accent 1" w:semiHidden="0" w:uiPriority="62" w:unhideWhenUsed="0"/>
+    <w:lsdException w:name="Medium Shading 1 Accent 1" w:semiHidden="0" w:uiPriority="63" w:unhideWhenUsed="0"/>
+    <w:lsdException w:name="Medium Shading 2 Accent 1" w:semiHidden="0" w:uiPriority="64" w:unhideWhenUsed="0"/>
+    <w:lsdException w:name="Medium List 1 Accent 1" w:semiHidden="0" w:uiPriority="65" w:unhideWhenUsed="0"/>
+    <w:lsdException w:name="Revision" w:uiPriority="99" w:unhideWhenUsed="0"/>
+    <w:lsdException w:name="List Paragraph" w:semiHidden="0" w:uiPriority="34" w:unhideWhenUsed="0" w:qFormat="1"/>
+    <w:lsdException w:name="Quote" w:semiHidden="0" w:uiPriority="29" w:unhideWhenUsed="0" w:qFormat="1"/>
+    <w:lsdException w:name="Intense Quote" w:semiHidden="0" w:uiPriority="30" w:unhideWhenUsed="0" w:qFormat="1"/>
+    <w:lsdException w:name="Medium List 2 Accent 1" w:semiHidden="0" w:uiPriority="66" w:unhideWhenUsed="0"/>
+    <w:lsdException w:name="Medium Grid 1 Accent 1" w:semiHidden="0" w:uiPriority="67" w:unhideWhenUsed="0"/>
+    <w:lsdException w:name="Medium Grid 2 Accent 1" w:semiHidden="0" w:uiPriority="68" w:unhideWhenUsed="0"/>
+    <w:lsdException w:name="Medium Grid 3 Accent 1" w:semiHidden="0" w:uiPriority="69" w:unhideWhenUsed="0"/>
+    <w:lsdException w:name="Dark List Accent 1" w:semiHidden="0" w:uiPriority="70" w:unhideWhenUsed="0"/>
+    <w:lsdException w:name="Colorful Shading Accent 1" w:semiHidden="0" w:uiPriority="71" w:unhideWhenUsed="0"/>
+    <w:lsdException w:name="Colorful List Accent 1" w:semiHidden="0" w:uiPriority="72" w:unhideWhenUsed="0"/>
+    <w:lsdException w:name="Colorful Grid Accent 1" w:semiHidden="0" w:uiPriority="73" w:unhideWhenUsed="0"/>
+    <w:lsdException w:name="Light Shading Accent 2" w:semiHidden="0" w:uiPriority="60" w:unhideWhenUsed="0"/>
+    <w:lsdException w:name="Light List Accent 2" w:semiHidden="0" w:uiPriority="61" w:unhideWhenUsed="0"/>
+    <w:lsdException w:name="Light Grid Accent 2" w:semiHidden="0" w:uiPriority="62" w:unhideWhenUsed="0"/>
+    <w:lsdException w:name="Medium Shading 1 Accent 2" w:semiHidden="0" w:uiPriority="63" w:unhideWhenUsed="0"/>
+    <w:lsdException w:name="Medium Shading 2 Accent 2" w:semiHidden="0" w:uiPriority="64" w:unhideWhenUsed="0"/>
+    <w:lsdException w:name="Medium List 1 Accent 2" w:semiHidden="0" w:uiPriority="65" w:unhideWhenUsed="0"/>
+    <w:lsdException w:name="Medium List 2 Accent 2" w:semiHidden="0" w:uiPriority="66" w:unhideWhenUsed="0"/>
+    <w:lsdException w:name="Medium Grid 1 Accent 2" w:semiHidden="0" w:uiPriority="67" w:unhideWhenUsed="0"/>
+    <w:lsdException w:name="Medium Grid 2 Accent 2" w:semiHidden="0" w:uiPriority="68" w:unhideWhenUsed="0"/>
+    <w:lsdException w:name="Medium Grid 3 Accent 2" w:semiHidden="0" w:uiPriority="69" w:unhideWhenUsed="0"/>
+    <w:lsdException w:name="Dark List Accent 2" w:semiHidden="0" w:uiPriority="70" w:unhideWhenUsed="0"/>
+    <w:lsdException w:name="Colorful Shading Accent 2" w:semiHidden="0" w:uiPriority="71" w:unhideWhenUsed="0"/>
+    <w:lsdException w:name="Colorful List Accent 2" w:semiHidden="0" w:uiPriority="72" w:unhideWhenUsed="0"/>
+    <w:lsdException w:name="Colorful Grid Accent 2" w:semiHidden="0" w:uiPriority="73" w:unhideWhenUsed="0"/>
+    <w:lsdException w:name="Light Shading Accent 3" w:semiHidden="0" w:uiPriority="60" w:unhideWhenUsed="0"/>
+    <w:lsdException w:name="Light List Accent 3" w:semiHidden="0" w:uiPriority="61" w:unhideWhenUsed="0"/>
+    <w:lsdException w:name="Light Grid Accent 3" w:semiHidden="0" w:uiPriority="62" w:unhideWhenUsed="0"/>
+    <w:lsdException w:name="Medium Shading 1 Accent 3" w:semiHidden="0" w:uiPriority="63" w:unhideWhenUsed="0"/>
+    <w:lsdException w:name="Medium Shading 2 Accent 3" w:semiHidden="0" w:uiPriority="64" w:unhideWhenUsed="0"/>
+    <w:lsdException w:name="Medium List 1 Accent 3" w:semiHidden="0" w:uiPriority="65" w:unhideWhenUsed="0"/>
+    <w:lsdException w:name="Medium List 2 Accent 3" w:semiHidden="0" w:uiPriority="66" w:unhideWhenUsed="0"/>
+    <w:lsdException w:name="Medium Grid 1 Accent 3" w:semiHidden="0" w:uiPriority="67" w:unhideWhenUsed="0"/>
+    <w:lsdException w:name="Medium Grid 2 Accent 3" w:semiHidden="0" w:uiPriority="68" w:unhideWhenUsed="0"/>
+    <w:lsdException w:name="Medium Grid 3 Accent 3" w:semiHidden="0" w:uiPriority="69" w:unhideWhenUsed="0"/>
+    <w:lsdException w:name="Dark List Accent 3" w:semiHidden="0" w:uiPriority="70" w:unhideWhenUsed="0"/>
+    <w:lsdException w:name="Colorful Shading Accent 3" w:semiHidden="0" w:uiPriority="71" w:unhideWhenUsed="0"/>
+    <w:lsdException w:name="Colorful List Accent 3" w:semiHidden="0" w:uiPriority="72" w:unhideWhenUsed="0"/>
+    <w:lsdException w:name="Colorful Grid Accent 3" w:semiHidden="0" w:uiPriority="73" w:unhideWhenUsed="0"/>
+    <w:lsdException w:name="Light Shading Accent 4" w:semiHidden="0" w:uiPriority="60" w:unhideWhenUsed="0"/>
+    <w:lsdException w:name="Light List Accent 4" w:semiHidden="0" w:uiPriority="61" w:unhideWhenUsed="0"/>
+    <w:lsdException w:name="Light Grid Accent 4" w:semiHidden="0" w:uiPriority="62" w:unhideWhenUsed="0"/>
+    <w:lsdException w:name="Medium Shading 1 Accent 4" w:semiHidden="0" w:uiPriority="63" w:unhideWhenUsed="0"/>
+    <w:lsdException w:name="Medium Shading 2 Accent 4" w:semiHidden="0" w:uiPriority="64" w:unhideWhenUsed="0"/>
+    <w:lsdException w:name="Medium List 1 Accent 4" w:semiHidden="0" w:uiPriority="65" w:unhideWhenUsed="0"/>
+    <w:lsdException w:name="Medium List 2 Accent 4" w:semiHidden="0" w:uiPriority="66" w:unhideWhenUsed="0"/>
+    <w:lsdException w:name="Medium Grid 1 Accent 4" w:semiHidden="0" w:uiPriority="67" w:unhideWhenUsed="0"/>
+    <w:lsdException w:name="Medium Grid 2 Accent 4" w:semiHidden="0" w:uiPriority="68" w:unhideWhenUsed="0"/>
+    <w:lsdException w:name="Medium Grid 3 Accent 4" w:semiHidden="0" w:uiPriority="69" w:unhideWhenUsed="0"/>
+    <w:lsdException w:name="Dark List Accent 4" w:semiHidden="0" w:uiPriority="70" w:unhideWhenUsed="0"/>
+    <w:lsdException w:name="Colorful Shading Accent 4" w:semiHidden="0" w:uiPriority="71" w:unhideWhenUsed="0"/>
+    <w:lsdException w:name="Colorful List Accent 4" w:semiHidden="0" w:uiPriority="72" w:unhideWhenUsed="0"/>
+    <w:lsdException w:name="Colorful Grid Accent 4" w:semiHidden="0" w:uiPriority="73" w:unhideWhenUsed="0"/>
+    <w:lsdException w:name="Light Shading Accent 5" w:semiHidden="0" w:uiPriority="60" w:unhideWhenUsed="0"/>
+    <w:lsdException w:name="Light List Accent 5" w:semiHidden="0" w:uiPriority="61" w:unhideWhenUsed="0"/>
+    <w:lsdException w:name="Light Grid Accent 5" w:semiHidden="0" w:uiPriority="62" w:unhideWhenUsed="0"/>
+    <w:lsdException w:name="Medium Shading 1 Accent 5" w:semiHidden="0" w:uiPriority="63" w:unhideWhenUsed="0"/>
+    <w:lsdException w:name="Medium Shading 2 Accent 5" w:semiHidden="0" w:uiPriority="64" w:unhideWhenUsed="0"/>
+    <w:lsdException w:name="Medium List 1 Accent 5" w:semiHidden="0" w:uiPriority="65" w:unhideWhenUsed="0"/>
+    <w:lsdException w:name="Medium List 2 Accent 5" w:semiHidden="0" w:uiPriority="66" w:unhideWhenUsed="0"/>
+    <w:lsdException w:name="Medium Grid 1 Accent 5" w:semiHidden="0" w:uiPriority="67" w:unhideWhenUsed="0"/>
+    <w:lsdException w:name="Medium Grid 2 Accent 5" w:semiHidden="0" w:uiPriority="68" w:unhideWhenUsed="0"/>
+    <w:lsdException w:name="Medium Grid 3 Accent 5" w:semiHidden="0" w:uiPriority="69" w:unhideWhenUsed="0"/>
+    <w:lsdException w:name="Dark List Accent 5" w:semiHidden="0" w:uiPriority="70" w:unhideWhenUsed="0"/>
+    <w:lsdException w:name="Colorful Shading Accent 5" w:semiHidden="0" w:uiPriority="71" w:unhideWhenUsed="0"/>
+    <w:lsdException w:name="Colorful List Accent 5" w:semiHidden="0" w:uiPriority="72" w:unhideWhenUsed="0"/>
+    <w:lsdException w:name="Colorful Grid Accent 5" w:semiHidden="0" w:uiPriority="73" w:unhideWhenUsed="0"/>
+    <w:lsdException w:name="Light Shading Accent 6" w:semiHidden="0" w:uiPriority="60" w:unhideWhenUsed="0"/>
+    <w:lsdException w:name="Light List Accent 6" w:semiHidden="0" w:uiPriority="61" w:unhideWhenUsed="0"/>
+    <w:lsdException w:name="Light Grid Accent 6" w:semiHidden="0" w:uiPriority="62" w:unhideWhenUsed="0"/>
+    <w:lsdException w:name="Medium Shading 1 Accent 6" w:semiHidden="0" w:uiPriority="63" w:unhideWhenUsed="0"/>
+    <w:lsdException w:name="Medium Shading 2 Accent 6" w:semiHidden="0" w:uiPriority="64" w:unhideWhenUsed="0"/>
+    <w:lsdException w:name="Medium List 1 Accent 6" w:semiHidden="0" w:uiPriority="65" w:unhideWhenUsed="0"/>
+    <w:lsdException w:name="Medium List 2 Accent 6" w:semiHidden="0" w:uiPriority="66" w:unhideWhenUsed="0"/>
+    <w:lsdException w:name="Medium Grid 1 Accent 6" w:semiHidden="0" w:uiPriority="67" w:unhideWhenUsed="0"/>
+    <w:lsdException w:name="Medium Grid 2 Accent 6" w:semiHidden="0" w:uiPriority="68" w:unhideWhenUsed="0"/>
+    <w:lsdException w:name="Medium Grid 3 Accent 6" w:semiHidden="0" w:uiPriority="69" w:unhideWhenUsed="0"/>
+    <w:lsdException w:name="Dark List Accent 6" w:semiHidden="0" w:uiPriority="70" w:unhideWhenUsed="0"/>
+    <w:lsdException w:name="Colorful Shading Accent 6" w:semiHidden="0" w:uiPriority="71" w:unhideWhenUsed="0"/>
+    <w:lsdException w:name="Colorful List Accent 6" w:semiHidden="0" w:uiPriority="72" w:unhideWhenUsed="0"/>
+    <w:lsdException w:name="Colorful Grid Accent 6" w:semiHidden="0" w:uiPriority="73" w:unhideWhenUsed="0"/>
+    <w:lsdException w:name="Subtle Emphasis" w:semiHidden="0" w:uiPriority="19" w:unhideWhenUsed="0" w:qFormat="1"/>
+    <w:lsdException w:name="Intense Emphasis" w:semiHidden="0" w:uiPriority="21" w:unhideWhenUsed="0" w:qFormat="1"/>
+    <w:lsdException w:name="Subtle Reference" w:semiHidden="0" w:uiPriority="31" w:unhideWhenUsed="0" w:qFormat="1"/>
+    <w:lsdException w:name="Intense Reference" w:semiHidden="0" w:uiPriority="32" w:unhideWhenUsed="0" w:qFormat="1"/>
+    <w:lsdException w:name="Book Title" w:semiHidden="0" w:uiPriority="33" w:unhideWhenUsed="0" w:qFormat="1"/>
+    <w:lsdException w:name="Bibliography" w:uiPriority="37"/>
+    <w:lsdException w:name="TOC Heading" w:uiPriority="39" w:qFormat="1"/>
   </w:latentStyles>
   <w:style w:type="paragraph" w:default="1" w:styleId="Normal">
     <w:name w:val="Normal"/>
@@ -6922,6 +6754,7 @@
       <w:spacing w:before="120" w:after="120"/>
     </w:pPr>
     <w:tblPr>
+      <w:tblInd w:w="0" w:type="dxa"/>
       <w:tblBorders>
         <w:top w:val="single" w:sz="4" w:space="0" w:color="auto"/>
         <w:left w:val="single" w:sz="4" w:space="0" w:color="auto"/>
@@ -6930,6 +6763,826 @@
         <w:insideH w:val="single" w:sz="4" w:space="0" w:color="auto"/>
         <w:insideV w:val="single" w:sz="4" w:space="0" w:color="auto"/>
       </w:tblBorders>
+      <w:tblCellMar>
+        <w:top w:w="0" w:type="dxa"/>
+        <w:left w:w="108" w:type="dxa"/>
+        <w:bottom w:w="0" w:type="dxa"/>
+        <w:right w:w="108" w:type="dxa"/>
+      </w:tblCellMar>
+    </w:tblPr>
+  </w:style>
+  <w:style w:type="paragraph" w:styleId="Footer">
+    <w:name w:val="footer"/>
+    <w:basedOn w:val="Normal"/>
+    <w:rsid w:val="00AB37ED"/>
+    <w:pPr>
+      <w:tabs>
+        <w:tab w:val="center" w:pos="4153"/>
+        <w:tab w:val="right" w:pos="8306"/>
+      </w:tabs>
+      <w:suppressAutoHyphens/>
+      <w:spacing w:before="120" w:after="120"/>
+    </w:pPr>
+    <w:rPr>
+      <w:sz w:val="16"/>
+      <w:szCs w:val="20"/>
+      <w:lang w:val="en-GB"/>
+    </w:rPr>
+  </w:style>
+  <w:style w:type="paragraph" w:customStyle="1" w:styleId="Companyname">
+    <w:name w:val="Company name"/>
+    <w:basedOn w:val="Normal"/>
+    <w:rsid w:val="00C865A5"/>
+    <w:pPr>
+      <w:pBdr>
+        <w:bottom w:val="single" w:sz="4" w:space="1" w:color="auto"/>
+      </w:pBdr>
+      <w:suppressAutoHyphens/>
+      <w:spacing w:before="120" w:after="120"/>
+    </w:pPr>
+    <w:rPr>
+      <w:color w:val="000080"/>
+      <w:sz w:val="36"/>
+      <w:szCs w:val="20"/>
+      <w:lang w:val="en-GB"/>
+    </w:rPr>
+  </w:style>
+  <w:style w:type="paragraph" w:customStyle="1" w:styleId="Documentnamecaption">
+    <w:name w:val="Document name caption"/>
+    <w:link w:val="DocumentnamecaptionChar"/>
+    <w:rsid w:val="0023349D"/>
+    <w:pPr>
+      <w:jc w:val="center"/>
+    </w:pPr>
+    <w:rPr>
+      <w:rFonts w:ascii="Verdana" w:hAnsi="Verdana"/>
+      <w:color w:val="000080"/>
+      <w:sz w:val="52"/>
+      <w:lang w:val="en-GB" w:eastAsia="ru-RU"/>
+    </w:rPr>
+  </w:style>
+  <w:style w:type="character" w:customStyle="1" w:styleId="DocumentnamecaptionChar">
+    <w:name w:val="Document name caption Char"/>
+    <w:link w:val="Documentnamecaption"/>
+    <w:rsid w:val="0023349D"/>
+    <w:rPr>
+      <w:rFonts w:ascii="Verdana" w:hAnsi="Verdana"/>
+      <w:color w:val="000080"/>
+      <w:sz w:val="52"/>
+      <w:lang w:val="en-GB" w:eastAsia="ru-RU"/>
+    </w:rPr>
+  </w:style>
+  <w:style w:type="paragraph" w:customStyle="1" w:styleId="Normalnospace">
+    <w:name w:val="Normal (no space)"/>
+    <w:basedOn w:val="Normal"/>
+    <w:rsid w:val="00AB37ED"/>
+    <w:pPr>
+      <w:suppressAutoHyphens/>
+    </w:pPr>
+    <w:rPr>
+      <w:iCs/>
+      <w:noProof/>
+      <w:szCs w:val="20"/>
+      <w:lang w:val="en-GB"/>
+    </w:rPr>
+  </w:style>
+  <w:style w:type="paragraph" w:styleId="Header">
+    <w:name w:val="header"/>
+    <w:basedOn w:val="Normal"/>
+    <w:rsid w:val="009103EF"/>
+    <w:pPr>
+      <w:tabs>
+        <w:tab w:val="center" w:pos="4153"/>
+        <w:tab w:val="right" w:pos="8306"/>
+      </w:tabs>
+      <w:suppressAutoHyphens/>
+      <w:spacing w:before="120" w:after="120"/>
+    </w:pPr>
+    <w:rPr>
+      <w:sz w:val="16"/>
+      <w:szCs w:val="20"/>
+      <w:lang w:val="en-GB"/>
+    </w:rPr>
+  </w:style>
+  <w:style w:type="character" w:styleId="Hyperlink">
+    <w:name w:val="Hyperlink"/>
+    <w:uiPriority w:val="99"/>
+    <w:rsid w:val="00AB37ED"/>
+    <w:rPr>
+      <w:rFonts w:ascii="Verdana" w:hAnsi="Verdana"/>
+      <w:i/>
+      <w:iCs/>
+      <w:color w:val="000080"/>
+      <w:sz w:val="20"/>
+      <w:u w:val="none"/>
+    </w:rPr>
+  </w:style>
+  <w:style w:type="character" w:styleId="PageNumber">
+    <w:name w:val="page number"/>
+    <w:basedOn w:val="DefaultParagraphFont"/>
+    <w:rsid w:val="00AB37ED"/>
+  </w:style>
+  <w:style w:type="character" w:customStyle="1" w:styleId="Heading2Char">
+    <w:name w:val="Heading 2 Char"/>
+    <w:link w:val="Heading2"/>
+    <w:rsid w:val="0023349D"/>
+    <w:rPr>
+      <w:rFonts w:ascii="Verdana" w:hAnsi="Verdana" w:cs="Arial"/>
+      <w:b/>
+      <w:bCs/>
+      <w:i/>
+      <w:iCs/>
+      <w:sz w:val="24"/>
+      <w:szCs w:val="28"/>
+      <w:lang w:val="nl-NL"/>
+    </w:rPr>
+  </w:style>
+  <w:style w:type="paragraph" w:styleId="BalloonText">
+    <w:name w:val="Balloon Text"/>
+    <w:basedOn w:val="Normal"/>
+    <w:semiHidden/>
+    <w:rsid w:val="004342A6"/>
+    <w:rPr>
+      <w:rFonts w:ascii="Tahoma" w:hAnsi="Tahoma" w:cs="Tahoma"/>
+      <w:sz w:val="16"/>
+      <w:szCs w:val="16"/>
+    </w:rPr>
+  </w:style>
+  <w:style w:type="paragraph" w:styleId="TOC4">
+    <w:name w:val="toc 4"/>
+    <w:basedOn w:val="Normal"/>
+    <w:next w:val="Normal"/>
+    <w:semiHidden/>
+    <w:rsid w:val="00E028D3"/>
+    <w:pPr>
+      <w:ind w:left="720"/>
+    </w:pPr>
+    <w:rPr>
+      <w:szCs w:val="20"/>
+    </w:rPr>
+  </w:style>
+  <w:style w:type="paragraph" w:styleId="TOC5">
+    <w:name w:val="toc 5"/>
+    <w:basedOn w:val="Normal"/>
+    <w:next w:val="Normal"/>
+    <w:semiHidden/>
+    <w:rsid w:val="00E028D3"/>
+    <w:pPr>
+      <w:ind w:left="960"/>
+    </w:pPr>
+    <w:rPr>
+      <w:szCs w:val="20"/>
+    </w:rPr>
+  </w:style>
+  <w:style w:type="paragraph" w:styleId="TOC6">
+    <w:name w:val="toc 6"/>
+    <w:basedOn w:val="Normal"/>
+    <w:next w:val="Normal"/>
+    <w:semiHidden/>
+    <w:rsid w:val="00E028D3"/>
+    <w:pPr>
+      <w:ind w:left="1200"/>
+    </w:pPr>
+    <w:rPr>
+      <w:szCs w:val="20"/>
+    </w:rPr>
+  </w:style>
+  <w:style w:type="paragraph" w:styleId="TOC7">
+    <w:name w:val="toc 7"/>
+    <w:basedOn w:val="Normal"/>
+    <w:next w:val="Normal"/>
+    <w:semiHidden/>
+    <w:rsid w:val="00E028D3"/>
+    <w:pPr>
+      <w:ind w:left="1440"/>
+    </w:pPr>
+    <w:rPr>
+      <w:szCs w:val="20"/>
+    </w:rPr>
+  </w:style>
+  <w:style w:type="paragraph" w:styleId="TOC8">
+    <w:name w:val="toc 8"/>
+    <w:basedOn w:val="Normal"/>
+    <w:next w:val="Normal"/>
+    <w:semiHidden/>
+    <w:rsid w:val="00E028D3"/>
+    <w:pPr>
+      <w:ind w:left="1680"/>
+    </w:pPr>
+    <w:rPr>
+      <w:szCs w:val="20"/>
+    </w:rPr>
+  </w:style>
+  <w:style w:type="paragraph" w:styleId="TOC9">
+    <w:name w:val="toc 9"/>
+    <w:basedOn w:val="Normal"/>
+    <w:next w:val="Normal"/>
+    <w:semiHidden/>
+    <w:rsid w:val="00E028D3"/>
+    <w:pPr>
+      <w:ind w:left="1920"/>
+    </w:pPr>
+    <w:rPr>
+      <w:szCs w:val="20"/>
+    </w:rPr>
+  </w:style>
+  <w:style w:type="paragraph" w:styleId="BodyText">
+    <w:name w:val="Body Text"/>
+    <w:basedOn w:val="Normal"/>
+    <w:link w:val="BodyTextChar"/>
+    <w:rsid w:val="001F7CB6"/>
+    <w:pPr>
+      <w:spacing w:after="120"/>
+    </w:pPr>
+  </w:style>
+  <w:style w:type="paragraph" w:styleId="BlockText">
+    <w:name w:val="Block Text"/>
+    <w:basedOn w:val="Normal"/>
+    <w:rsid w:val="00A87983"/>
+    <w:pPr>
+      <w:spacing w:after="120"/>
+      <w:ind w:left="1440" w:right="1440"/>
+    </w:pPr>
+  </w:style>
+  <w:style w:type="paragraph" w:styleId="DocumentMap">
+    <w:name w:val="Document Map"/>
+    <w:basedOn w:val="Normal"/>
+    <w:semiHidden/>
+    <w:rsid w:val="00BB1285"/>
+    <w:pPr>
+      <w:shd w:val="clear" w:color="auto" w:fill="000080"/>
+    </w:pPr>
+    <w:rPr>
+      <w:rFonts w:ascii="Tahoma" w:hAnsi="Tahoma" w:cs="Tahoma"/>
+      <w:szCs w:val="20"/>
+    </w:rPr>
+  </w:style>
+  <w:style w:type="character" w:customStyle="1" w:styleId="BodyTextChar">
+    <w:name w:val="Body Text Char"/>
+    <w:basedOn w:val="DefaultParagraphFont"/>
+    <w:link w:val="BodyText"/>
+    <w:rsid w:val="006621CC"/>
+    <w:rPr>
+      <w:rFonts w:ascii="Verdana" w:hAnsi="Verdana" w:cs="Arial"/>
+      <w:szCs w:val="36"/>
+      <w:lang w:val="nl-NL"/>
+    </w:rPr>
+  </w:style>
+  <w:style w:type="paragraph" w:styleId="Subtitle">
+    <w:name w:val="Subtitle"/>
+    <w:basedOn w:val="Normal"/>
+    <w:next w:val="Normal"/>
+    <w:link w:val="SubtitleChar"/>
+    <w:qFormat/>
+    <w:rsid w:val="003E4E3F"/>
+    <w:pPr>
+      <w:numPr>
+        <w:ilvl w:val="1"/>
+      </w:numPr>
+    </w:pPr>
+    <w:rPr>
+      <w:rFonts w:asciiTheme="majorHAnsi" w:eastAsiaTheme="majorEastAsia" w:hAnsiTheme="majorHAnsi" w:cstheme="majorBidi"/>
+      <w:i/>
+      <w:iCs/>
+      <w:spacing w:val="15"/>
+      <w:sz w:val="24"/>
+      <w:szCs w:val="24"/>
+    </w:rPr>
+  </w:style>
+  <w:style w:type="character" w:customStyle="1" w:styleId="SubtitleChar">
+    <w:name w:val="Subtitle Char"/>
+    <w:basedOn w:val="DefaultParagraphFont"/>
+    <w:link w:val="Subtitle"/>
+    <w:rsid w:val="003E4E3F"/>
+    <w:rPr>
+      <w:rFonts w:asciiTheme="majorHAnsi" w:eastAsiaTheme="majorEastAsia" w:hAnsiTheme="majorHAnsi" w:cstheme="majorBidi"/>
+      <w:i/>
+      <w:iCs/>
+      <w:spacing w:val="15"/>
+      <w:sz w:val="24"/>
+      <w:szCs w:val="24"/>
+    </w:rPr>
+  </w:style>
+  <w:style w:type="paragraph" w:styleId="Title">
+    <w:name w:val="Title"/>
+    <w:basedOn w:val="Normal"/>
+    <w:next w:val="Normal"/>
+    <w:link w:val="TitleChar"/>
+    <w:qFormat/>
+    <w:rsid w:val="003E4E3F"/>
+    <w:pPr>
+      <w:pBdr>
+        <w:bottom w:val="single" w:sz="8" w:space="4" w:color="4F81BD" w:themeColor="accent1"/>
+      </w:pBdr>
+      <w:spacing w:after="300"/>
+      <w:contextualSpacing/>
+    </w:pPr>
+    <w:rPr>
+      <w:rFonts w:asciiTheme="majorHAnsi" w:eastAsiaTheme="majorEastAsia" w:hAnsiTheme="majorHAnsi" w:cstheme="majorBidi"/>
+      <w:spacing w:val="5"/>
+      <w:kern w:val="28"/>
+      <w:sz w:val="52"/>
+      <w:szCs w:val="52"/>
+    </w:rPr>
+  </w:style>
+  <w:style w:type="character" w:customStyle="1" w:styleId="TitleChar">
+    <w:name w:val="Title Char"/>
+    <w:basedOn w:val="DefaultParagraphFont"/>
+    <w:link w:val="Title"/>
+    <w:rsid w:val="003E4E3F"/>
+    <w:rPr>
+      <w:rFonts w:asciiTheme="majorHAnsi" w:eastAsiaTheme="majorEastAsia" w:hAnsiTheme="majorHAnsi" w:cstheme="majorBidi"/>
+      <w:spacing w:val="5"/>
+      <w:kern w:val="28"/>
+      <w:sz w:val="52"/>
+      <w:szCs w:val="52"/>
+    </w:rPr>
+  </w:style>
+  <w:style w:type="character" w:styleId="IntenseEmphasis">
+    <w:name w:val="Intense Emphasis"/>
+    <w:basedOn w:val="DefaultParagraphFont"/>
+    <w:uiPriority w:val="21"/>
+    <w:qFormat/>
+    <w:rsid w:val="003E4E3F"/>
+    <w:rPr>
+      <w:b/>
+      <w:bCs/>
+      <w:i/>
+      <w:iCs/>
+      <w:color w:val="auto"/>
+    </w:rPr>
+  </w:style>
+  <w:style w:type="paragraph" w:styleId="IntenseQuote">
+    <w:name w:val="Intense Quote"/>
+    <w:basedOn w:val="Normal"/>
+    <w:next w:val="Normal"/>
+    <w:link w:val="IntenseQuoteChar"/>
+    <w:uiPriority w:val="30"/>
+    <w:qFormat/>
+    <w:rsid w:val="003E4E3F"/>
+    <w:pPr>
+      <w:pBdr>
+        <w:bottom w:val="single" w:sz="4" w:space="4" w:color="auto"/>
+      </w:pBdr>
+      <w:spacing w:before="200" w:after="280"/>
+      <w:ind w:left="936" w:right="936"/>
+    </w:pPr>
+    <w:rPr>
+      <w:b/>
+      <w:bCs/>
+      <w:i/>
+      <w:iCs/>
+    </w:rPr>
+  </w:style>
+  <w:style w:type="character" w:customStyle="1" w:styleId="IntenseQuoteChar">
+    <w:name w:val="Intense Quote Char"/>
+    <w:basedOn w:val="DefaultParagraphFont"/>
+    <w:link w:val="IntenseQuote"/>
+    <w:uiPriority w:val="30"/>
+    <w:rsid w:val="003E4E3F"/>
+    <w:rPr>
+      <w:rFonts w:ascii="Verdana" w:hAnsi="Verdana" w:cs="Arial"/>
+      <w:b/>
+      <w:bCs/>
+      <w:i/>
+      <w:iCs/>
+      <w:szCs w:val="36"/>
+    </w:rPr>
+  </w:style>
+  <w:style w:type="character" w:styleId="SubtleReference">
+    <w:name w:val="Subtle Reference"/>
+    <w:basedOn w:val="DefaultParagraphFont"/>
+    <w:uiPriority w:val="31"/>
+    <w:qFormat/>
+    <w:rsid w:val="003E4E3F"/>
+    <w:rPr>
+      <w:smallCaps/>
+      <w:color w:val="auto"/>
+      <w:u w:val="single"/>
+    </w:rPr>
+  </w:style>
+  <w:style w:type="character" w:styleId="IntenseReference">
+    <w:name w:val="Intense Reference"/>
+    <w:basedOn w:val="DefaultParagraphFont"/>
+    <w:uiPriority w:val="32"/>
+    <w:qFormat/>
+    <w:rsid w:val="003E4E3F"/>
+    <w:rPr>
+      <w:b/>
+      <w:bCs/>
+      <w:smallCaps/>
+      <w:color w:val="auto"/>
+      <w:spacing w:val="5"/>
+      <w:u w:val="single"/>
+    </w:rPr>
+  </w:style>
+  <w:style w:type="character" w:styleId="PlaceholderText">
+    <w:name w:val="Placeholder Text"/>
+    <w:basedOn w:val="DefaultParagraphFont"/>
+    <w:uiPriority w:val="99"/>
+    <w:semiHidden/>
+    <w:rsid w:val="005E65B6"/>
+    <w:rPr>
+      <w:color w:val="808080"/>
+    </w:rPr>
+  </w:style>
+  <w:style w:type="character" w:styleId="Emphasis">
+    <w:name w:val="Emphasis"/>
+    <w:basedOn w:val="DefaultParagraphFont"/>
+    <w:qFormat/>
+    <w:rsid w:val="00346BD3"/>
+    <w:rPr>
+      <w:i/>
+      <w:iCs/>
+    </w:rPr>
+  </w:style>
+  <w:style w:type="paragraph" w:styleId="ListParagraph">
+    <w:name w:val="List Paragraph"/>
+    <w:basedOn w:val="Normal"/>
+    <w:uiPriority w:val="34"/>
+    <w:qFormat/>
+    <w:rsid w:val="00346BD3"/>
+    <w:pPr>
+      <w:ind w:left="720"/>
+    </w:pPr>
+    <w:rPr>
+      <w:rFonts w:ascii="Calibri" w:eastAsiaTheme="minorHAnsi" w:hAnsi="Calibri" w:cs="Times New Roman"/>
+      <w:sz w:val="22"/>
+      <w:szCs w:val="22"/>
+    </w:rPr>
+  </w:style>
+  <w:style w:type="character" w:styleId="FollowedHyperlink">
+    <w:name w:val="FollowedHyperlink"/>
+    <w:basedOn w:val="DefaultParagraphFont"/>
+    <w:semiHidden/>
+    <w:unhideWhenUsed/>
+    <w:rsid w:val="00731355"/>
+    <w:rPr>
+      <w:color w:val="800080" w:themeColor="followedHyperlink"/>
+      <w:u w:val="single"/>
+    </w:rPr>
+  </w:style>
+</w:styles>
+</file>
+
+<file path=word/stylesWithEffects.xml><?xml version="1.0" encoding="utf-8"?>
+<w:styles xmlns:wpc="http://schemas.microsoft.com/office/word/2010/wordprocessingCanvas" xmlns:mc="http://schemas.openxmlformats.org/markup-compatibility/2006" xmlns:o="urn:schemas-microsoft-com:office:office" xmlns:r="http://schemas.openxmlformats.org/officeDocument/2006/relationships" xmlns:m="http://schemas.openxmlformats.org/officeDocument/2006/math" xmlns:v="urn:schemas-microsoft-com:vml" xmlns:wp14="http://schemas.microsoft.com/office/word/2010/wordprocessingDrawing" xmlns:wp="http://schemas.openxmlformats.org/drawingml/2006/wordprocessingDrawing" xmlns:w10="urn:schemas-microsoft-com:office:word" xmlns:w="http://schemas.openxmlformats.org/wordprocessingml/2006/main" xmlns:w14="http://schemas.microsoft.com/office/word/2010/wordml" xmlns:wpg="http://schemas.microsoft.com/office/word/2010/wordprocessingGroup" xmlns:wpi="http://schemas.microsoft.com/office/word/2010/wordprocessingInk" xmlns:wne="http://schemas.microsoft.com/office/word/2006/wordml" xmlns:wps="http://schemas.microsoft.com/office/word/2010/wordprocessingShape" mc:Ignorable="w14 wp14">
+  <w:docDefaults>
+    <w:rPrDefault>
+      <w:rPr>
+        <w:rFonts w:ascii="Times New Roman" w:eastAsia="Times New Roman" w:hAnsi="Times New Roman" w:cs="Times New Roman"/>
+        <w:lang w:val="en-US" w:eastAsia="en-US" w:bidi="ar-SA"/>
+      </w:rPr>
+    </w:rPrDefault>
+    <w:pPrDefault/>
+  </w:docDefaults>
+  <w:latentStyles w:defLockedState="0" w:defUIPriority="0" w:defSemiHidden="1" w:defUnhideWhenUsed="1" w:defQFormat="0" w:count="267">
+    <w:lsdException w:name="Normal" w:semiHidden="0" w:unhideWhenUsed="0" w:qFormat="1"/>
+    <w:lsdException w:name="heading 1" w:semiHidden="0" w:unhideWhenUsed="0" w:qFormat="1"/>
+    <w:lsdException w:name="heading 2" w:semiHidden="0" w:unhideWhenUsed="0" w:qFormat="1"/>
+    <w:lsdException w:name="heading 3" w:semiHidden="0" w:unhideWhenUsed="0" w:qFormat="1"/>
+    <w:lsdException w:name="heading 4" w:semiHidden="0" w:unhideWhenUsed="0" w:qFormat="1"/>
+    <w:lsdException w:name="heading 5" w:semiHidden="0" w:unhideWhenUsed="0" w:qFormat="1"/>
+    <w:lsdException w:name="heading 6" w:qFormat="1"/>
+    <w:lsdException w:name="heading 7" w:qFormat="1"/>
+    <w:lsdException w:name="heading 8" w:qFormat="1"/>
+    <w:lsdException w:name="heading 9" w:qFormat="1"/>
+    <w:lsdException w:name="toc 1" w:uiPriority="39"/>
+    <w:lsdException w:name="toc 2" w:uiPriority="39"/>
+    <w:lsdException w:name="toc 3" w:uiPriority="39"/>
+    <w:lsdException w:name="caption" w:qFormat="1"/>
+    <w:lsdException w:name="List Number" w:semiHidden="0" w:unhideWhenUsed="0"/>
+    <w:lsdException w:name="List 4" w:semiHidden="0" w:unhideWhenUsed="0"/>
+    <w:lsdException w:name="List 5" w:semiHidden="0" w:unhideWhenUsed="0"/>
+    <w:lsdException w:name="Title" w:semiHidden="0" w:unhideWhenUsed="0" w:qFormat="1"/>
+    <w:lsdException w:name="Subtitle" w:semiHidden="0" w:unhideWhenUsed="0" w:qFormat="1"/>
+    <w:lsdException w:name="Salutation" w:semiHidden="0" w:unhideWhenUsed="0"/>
+    <w:lsdException w:name="Date" w:semiHidden="0" w:unhideWhenUsed="0"/>
+    <w:lsdException w:name="Body Text First Indent" w:semiHidden="0" w:unhideWhenUsed="0"/>
+    <w:lsdException w:name="Hyperlink" w:uiPriority="99"/>
+    <w:lsdException w:name="Strong" w:semiHidden="0" w:unhideWhenUsed="0" w:qFormat="1"/>
+    <w:lsdException w:name="Emphasis" w:semiHidden="0" w:unhideWhenUsed="0" w:qFormat="1"/>
+    <w:lsdException w:name="Table Grid" w:semiHidden="0" w:unhideWhenUsed="0"/>
+    <w:lsdException w:name="Placeholder Text" w:uiPriority="99" w:unhideWhenUsed="0"/>
+    <w:lsdException w:name="No Spacing" w:semiHidden="0" w:uiPriority="1" w:unhideWhenUsed="0" w:qFormat="1"/>
+    <w:lsdException w:name="Light Shading" w:semiHidden="0" w:uiPriority="60" w:unhideWhenUsed="0"/>
+    <w:lsdException w:name="Light List" w:semiHidden="0" w:uiPriority="61" w:unhideWhenUsed="0"/>
+    <w:lsdException w:name="Light Grid" w:semiHidden="0" w:uiPriority="62" w:unhideWhenUsed="0"/>
+    <w:lsdException w:name="Medium Shading 1" w:semiHidden="0" w:uiPriority="63" w:unhideWhenUsed="0"/>
+    <w:lsdException w:name="Medium Shading 2" w:semiHidden="0" w:uiPriority="64" w:unhideWhenUsed="0"/>
+    <w:lsdException w:name="Medium List 1" w:semiHidden="0" w:uiPriority="65" w:unhideWhenUsed="0"/>
+    <w:lsdException w:name="Medium List 2" w:semiHidden="0" w:uiPriority="66" w:unhideWhenUsed="0"/>
+    <w:lsdException w:name="Medium Grid 1" w:semiHidden="0" w:uiPriority="67" w:unhideWhenUsed="0"/>
+    <w:lsdException w:name="Medium Grid 2" w:semiHidden="0" w:uiPriority="68" w:unhideWhenUsed="0"/>
+    <w:lsdException w:name="Medium Grid 3" w:semiHidden="0" w:uiPriority="69" w:unhideWhenUsed="0"/>
+    <w:lsdException w:name="Dark List" w:semiHidden="0" w:uiPriority="70" w:unhideWhenUsed="0"/>
+    <w:lsdException w:name="Colorful Shading" w:semiHidden="0" w:uiPriority="71" w:unhideWhenUsed="0"/>
+    <w:lsdException w:name="Colorful List" w:semiHidden="0" w:uiPriority="72" w:unhideWhenUsed="0"/>
+    <w:lsdException w:name="Colorful Grid" w:semiHidden="0" w:uiPriority="73" w:unhideWhenUsed="0"/>
+    <w:lsdException w:name="Light Shading Accent 1" w:semiHidden="0" w:uiPriority="60" w:unhideWhenUsed="0"/>
+    <w:lsdException w:name="Light List Accent 1" w:semiHidden="0" w:uiPriority="61" w:unhideWhenUsed="0"/>
+    <w:lsdException w:name="Light Grid Accent 1" w:semiHidden="0" w:uiPriority="62" w:unhideWhenUsed="0"/>
+    <w:lsdException w:name="Medium Shading 1 Accent 1" w:semiHidden="0" w:uiPriority="63" w:unhideWhenUsed="0"/>
+    <w:lsdException w:name="Medium Shading 2 Accent 1" w:semiHidden="0" w:uiPriority="64" w:unhideWhenUsed="0"/>
+    <w:lsdException w:name="Medium List 1 Accent 1" w:semiHidden="0" w:uiPriority="65" w:unhideWhenUsed="0"/>
+    <w:lsdException w:name="Revision" w:uiPriority="99" w:unhideWhenUsed="0"/>
+    <w:lsdException w:name="List Paragraph" w:semiHidden="0" w:uiPriority="34" w:unhideWhenUsed="0" w:qFormat="1"/>
+    <w:lsdException w:name="Quote" w:semiHidden="0" w:uiPriority="29" w:unhideWhenUsed="0" w:qFormat="1"/>
+    <w:lsdException w:name="Intense Quote" w:semiHidden="0" w:uiPriority="30" w:unhideWhenUsed="0" w:qFormat="1"/>
+    <w:lsdException w:name="Medium List 2 Accent 1" w:semiHidden="0" w:uiPriority="66" w:unhideWhenUsed="0"/>
+    <w:lsdException w:name="Medium Grid 1 Accent 1" w:semiHidden="0" w:uiPriority="67" w:unhideWhenUsed="0"/>
+    <w:lsdException w:name="Medium Grid 2 Accent 1" w:semiHidden="0" w:uiPriority="68" w:unhideWhenUsed="0"/>
+    <w:lsdException w:name="Medium Grid 3 Accent 1" w:semiHidden="0" w:uiPriority="69" w:unhideWhenUsed="0"/>
+    <w:lsdException w:name="Dark List Accent 1" w:semiHidden="0" w:uiPriority="70" w:unhideWhenUsed="0"/>
+    <w:lsdException w:name="Colorful Shading Accent 1" w:semiHidden="0" w:uiPriority="71" w:unhideWhenUsed="0"/>
+    <w:lsdException w:name="Colorful List Accent 1" w:semiHidden="0" w:uiPriority="72" w:unhideWhenUsed="0"/>
+    <w:lsdException w:name="Colorful Grid Accent 1" w:semiHidden="0" w:uiPriority="73" w:unhideWhenUsed="0"/>
+    <w:lsdException w:name="Light Shading Accent 2" w:semiHidden="0" w:uiPriority="60" w:unhideWhenUsed="0"/>
+    <w:lsdException w:name="Light List Accent 2" w:semiHidden="0" w:uiPriority="61" w:unhideWhenUsed="0"/>
+    <w:lsdException w:name="Light Grid Accent 2" w:semiHidden="0" w:uiPriority="62" w:unhideWhenUsed="0"/>
+    <w:lsdException w:name="Medium Shading 1 Accent 2" w:semiHidden="0" w:uiPriority="63" w:unhideWhenUsed="0"/>
+    <w:lsdException w:name="Medium Shading 2 Accent 2" w:semiHidden="0" w:uiPriority="64" w:unhideWhenUsed="0"/>
+    <w:lsdException w:name="Medium List 1 Accent 2" w:semiHidden="0" w:uiPriority="65" w:unhideWhenUsed="0"/>
+    <w:lsdException w:name="Medium List 2 Accent 2" w:semiHidden="0" w:uiPriority="66" w:unhideWhenUsed="0"/>
+    <w:lsdException w:name="Medium Grid 1 Accent 2" w:semiHidden="0" w:uiPriority="67" w:unhideWhenUsed="0"/>
+    <w:lsdException w:name="Medium Grid 2 Accent 2" w:semiHidden="0" w:uiPriority="68" w:unhideWhenUsed="0"/>
+    <w:lsdException w:name="Medium Grid 3 Accent 2" w:semiHidden="0" w:uiPriority="69" w:unhideWhenUsed="0"/>
+    <w:lsdException w:name="Dark List Accent 2" w:semiHidden="0" w:uiPriority="70" w:unhideWhenUsed="0"/>
+    <w:lsdException w:name="Colorful Shading Accent 2" w:semiHidden="0" w:uiPriority="71" w:unhideWhenUsed="0"/>
+    <w:lsdException w:name="Colorful List Accent 2" w:semiHidden="0" w:uiPriority="72" w:unhideWhenUsed="0"/>
+    <w:lsdException w:name="Colorful Grid Accent 2" w:semiHidden="0" w:uiPriority="73" w:unhideWhenUsed="0"/>
+    <w:lsdException w:name="Light Shading Accent 3" w:semiHidden="0" w:uiPriority="60" w:unhideWhenUsed="0"/>
+    <w:lsdException w:name="Light List Accent 3" w:semiHidden="0" w:uiPriority="61" w:unhideWhenUsed="0"/>
+    <w:lsdException w:name="Light Grid Accent 3" w:semiHidden="0" w:uiPriority="62" w:unhideWhenUsed="0"/>
+    <w:lsdException w:name="Medium Shading 1 Accent 3" w:semiHidden="0" w:uiPriority="63" w:unhideWhenUsed="0"/>
+    <w:lsdException w:name="Medium Shading 2 Accent 3" w:semiHidden="0" w:uiPriority="64" w:unhideWhenUsed="0"/>
+    <w:lsdException w:name="Medium List 1 Accent 3" w:semiHidden="0" w:uiPriority="65" w:unhideWhenUsed="0"/>
+    <w:lsdException w:name="Medium List 2 Accent 3" w:semiHidden="0" w:uiPriority="66" w:unhideWhenUsed="0"/>
+    <w:lsdException w:name="Medium Grid 1 Accent 3" w:semiHidden="0" w:uiPriority="67" w:unhideWhenUsed="0"/>
+    <w:lsdException w:name="Medium Grid 2 Accent 3" w:semiHidden="0" w:uiPriority="68" w:unhideWhenUsed="0"/>
+    <w:lsdException w:name="Medium Grid 3 Accent 3" w:semiHidden="0" w:uiPriority="69" w:unhideWhenUsed="0"/>
+    <w:lsdException w:name="Dark List Accent 3" w:semiHidden="0" w:uiPriority="70" w:unhideWhenUsed="0"/>
+    <w:lsdException w:name="Colorful Shading Accent 3" w:semiHidden="0" w:uiPriority="71" w:unhideWhenUsed="0"/>
+    <w:lsdException w:name="Colorful List Accent 3" w:semiHidden="0" w:uiPriority="72" w:unhideWhenUsed="0"/>
+    <w:lsdException w:name="Colorful Grid Accent 3" w:semiHidden="0" w:uiPriority="73" w:unhideWhenUsed="0"/>
+    <w:lsdException w:name="Light Shading Accent 4" w:semiHidden="0" w:uiPriority="60" w:unhideWhenUsed="0"/>
+    <w:lsdException w:name="Light List Accent 4" w:semiHidden="0" w:uiPriority="61" w:unhideWhenUsed="0"/>
+    <w:lsdException w:name="Light Grid Accent 4" w:semiHidden="0" w:uiPriority="62" w:unhideWhenUsed="0"/>
+    <w:lsdException w:name="Medium Shading 1 Accent 4" w:semiHidden="0" w:uiPriority="63" w:unhideWhenUsed="0"/>
+    <w:lsdException w:name="Medium Shading 2 Accent 4" w:semiHidden="0" w:uiPriority="64" w:unhideWhenUsed="0"/>
+    <w:lsdException w:name="Medium List 1 Accent 4" w:semiHidden="0" w:uiPriority="65" w:unhideWhenUsed="0"/>
+    <w:lsdException w:name="Medium List 2 Accent 4" w:semiHidden="0" w:uiPriority="66" w:unhideWhenUsed="0"/>
+    <w:lsdException w:name="Medium Grid 1 Accent 4" w:semiHidden="0" w:uiPriority="67" w:unhideWhenUsed="0"/>
+    <w:lsdException w:name="Medium Grid 2 Accent 4" w:semiHidden="0" w:uiPriority="68" w:unhideWhenUsed="0"/>
+    <w:lsdException w:name="Medium Grid 3 Accent 4" w:semiHidden="0" w:uiPriority="69" w:unhideWhenUsed="0"/>
+    <w:lsdException w:name="Dark List Accent 4" w:semiHidden="0" w:uiPriority="70" w:unhideWhenUsed="0"/>
+    <w:lsdException w:name="Colorful Shading Accent 4" w:semiHidden="0" w:uiPriority="71" w:unhideWhenUsed="0"/>
+    <w:lsdException w:name="Colorful List Accent 4" w:semiHidden="0" w:uiPriority="72" w:unhideWhenUsed="0"/>
+    <w:lsdException w:name="Colorful Grid Accent 4" w:semiHidden="0" w:uiPriority="73" w:unhideWhenUsed="0"/>
+    <w:lsdException w:name="Light Shading Accent 5" w:semiHidden="0" w:uiPriority="60" w:unhideWhenUsed="0"/>
+    <w:lsdException w:name="Light List Accent 5" w:semiHidden="0" w:uiPriority="61" w:unhideWhenUsed="0"/>
+    <w:lsdException w:name="Light Grid Accent 5" w:semiHidden="0" w:uiPriority="62" w:unhideWhenUsed="0"/>
+    <w:lsdException w:name="Medium Shading 1 Accent 5" w:semiHidden="0" w:uiPriority="63" w:unhideWhenUsed="0"/>
+    <w:lsdException w:name="Medium Shading 2 Accent 5" w:semiHidden="0" w:uiPriority="64" w:unhideWhenUsed="0"/>
+    <w:lsdException w:name="Medium List 1 Accent 5" w:semiHidden="0" w:uiPriority="65" w:unhideWhenUsed="0"/>
+    <w:lsdException w:name="Medium List 2 Accent 5" w:semiHidden="0" w:uiPriority="66" w:unhideWhenUsed="0"/>
+    <w:lsdException w:name="Medium Grid 1 Accent 5" w:semiHidden="0" w:uiPriority="67" w:unhideWhenUsed="0"/>
+    <w:lsdException w:name="Medium Grid 2 Accent 5" w:semiHidden="0" w:uiPriority="68" w:unhideWhenUsed="0"/>
+    <w:lsdException w:name="Medium Grid 3 Accent 5" w:semiHidden="0" w:uiPriority="69" w:unhideWhenUsed="0"/>
+    <w:lsdException w:name="Dark List Accent 5" w:semiHidden="0" w:uiPriority="70" w:unhideWhenUsed="0"/>
+    <w:lsdException w:name="Colorful Shading Accent 5" w:semiHidden="0" w:uiPriority="71" w:unhideWhenUsed="0"/>
+    <w:lsdException w:name="Colorful List Accent 5" w:semiHidden="0" w:uiPriority="72" w:unhideWhenUsed="0"/>
+    <w:lsdException w:name="Colorful Grid Accent 5" w:semiHidden="0" w:uiPriority="73" w:unhideWhenUsed="0"/>
+    <w:lsdException w:name="Light Shading Accent 6" w:semiHidden="0" w:uiPriority="60" w:unhideWhenUsed="0"/>
+    <w:lsdException w:name="Light List Accent 6" w:semiHidden="0" w:uiPriority="61" w:unhideWhenUsed="0"/>
+    <w:lsdException w:name="Light Grid Accent 6" w:semiHidden="0" w:uiPriority="62" w:unhideWhenUsed="0"/>
+    <w:lsdException w:name="Medium Shading 1 Accent 6" w:semiHidden="0" w:uiPriority="63" w:unhideWhenUsed="0"/>
+    <w:lsdException w:name="Medium Shading 2 Accent 6" w:semiHidden="0" w:uiPriority="64" w:unhideWhenUsed="0"/>
+    <w:lsdException w:name="Medium List 1 Accent 6" w:semiHidden="0" w:uiPriority="65" w:unhideWhenUsed="0"/>
+    <w:lsdException w:name="Medium List 2 Accent 6" w:semiHidden="0" w:uiPriority="66" w:unhideWhenUsed="0"/>
+    <w:lsdException w:name="Medium Grid 1 Accent 6" w:semiHidden="0" w:uiPriority="67" w:unhideWhenUsed="0"/>
+    <w:lsdException w:name="Medium Grid 2 Accent 6" w:semiHidden="0" w:uiPriority="68" w:unhideWhenUsed="0"/>
+    <w:lsdException w:name="Medium Grid 3 Accent 6" w:semiHidden="0" w:uiPriority="69" w:unhideWhenUsed="0"/>
+    <w:lsdException w:name="Dark List Accent 6" w:semiHidden="0" w:uiPriority="70" w:unhideWhenUsed="0"/>
+    <w:lsdException w:name="Colorful Shading Accent 6" w:semiHidden="0" w:uiPriority="71" w:unhideWhenUsed="0"/>
+    <w:lsdException w:name="Colorful List Accent 6" w:semiHidden="0" w:uiPriority="72" w:unhideWhenUsed="0"/>
+    <w:lsdException w:name="Colorful Grid Accent 6" w:semiHidden="0" w:uiPriority="73" w:unhideWhenUsed="0"/>
+    <w:lsdException w:name="Subtle Emphasis" w:semiHidden="0" w:uiPriority="19" w:unhideWhenUsed="0" w:qFormat="1"/>
+    <w:lsdException w:name="Intense Emphasis" w:semiHidden="0" w:uiPriority="21" w:unhideWhenUsed="0" w:qFormat="1"/>
+    <w:lsdException w:name="Subtle Reference" w:semiHidden="0" w:uiPriority="31" w:unhideWhenUsed="0" w:qFormat="1"/>
+    <w:lsdException w:name="Intense Reference" w:semiHidden="0" w:uiPriority="32" w:unhideWhenUsed="0" w:qFormat="1"/>
+    <w:lsdException w:name="Book Title" w:semiHidden="0" w:uiPriority="33" w:unhideWhenUsed="0" w:qFormat="1"/>
+    <w:lsdException w:name="Bibliography" w:uiPriority="37"/>
+    <w:lsdException w:name="TOC Heading" w:uiPriority="39" w:qFormat="1"/>
+  </w:latentStyles>
+  <w:style w:type="paragraph" w:default="1" w:styleId="Normal">
+    <w:name w:val="Normal"/>
+    <w:qFormat/>
+    <w:rsid w:val="00EB7E71"/>
+    <w:rPr>
+      <w:rFonts w:ascii="Verdana" w:hAnsi="Verdana" w:cs="Arial"/>
+      <w:szCs w:val="36"/>
+    </w:rPr>
+  </w:style>
+  <w:style w:type="paragraph" w:styleId="Heading1">
+    <w:name w:val="heading 1"/>
+    <w:basedOn w:val="Normal"/>
+    <w:next w:val="Normal"/>
+    <w:qFormat/>
+    <w:rsid w:val="0023349D"/>
+    <w:pPr>
+      <w:keepNext/>
+      <w:numPr>
+        <w:numId w:val="11"/>
+      </w:numPr>
+      <w:spacing w:before="240" w:after="60"/>
+      <w:outlineLvl w:val="0"/>
+    </w:pPr>
+    <w:rPr>
+      <w:b/>
+      <w:bCs/>
+      <w:kern w:val="32"/>
+      <w:sz w:val="28"/>
+      <w:szCs w:val="32"/>
+    </w:rPr>
+  </w:style>
+  <w:style w:type="paragraph" w:styleId="Heading2">
+    <w:name w:val="heading 2"/>
+    <w:basedOn w:val="Normal"/>
+    <w:next w:val="Normal"/>
+    <w:link w:val="Heading2Char"/>
+    <w:qFormat/>
+    <w:rsid w:val="0023349D"/>
+    <w:pPr>
+      <w:keepNext/>
+      <w:numPr>
+        <w:ilvl w:val="1"/>
+        <w:numId w:val="11"/>
+      </w:numPr>
+      <w:spacing w:before="240" w:after="60"/>
+      <w:outlineLvl w:val="1"/>
+    </w:pPr>
+    <w:rPr>
+      <w:b/>
+      <w:bCs/>
+      <w:i/>
+      <w:iCs/>
+      <w:sz w:val="24"/>
+      <w:szCs w:val="28"/>
+    </w:rPr>
+  </w:style>
+  <w:style w:type="paragraph" w:styleId="Heading3">
+    <w:name w:val="heading 3"/>
+    <w:basedOn w:val="Normal"/>
+    <w:next w:val="Normal"/>
+    <w:qFormat/>
+    <w:rsid w:val="0023349D"/>
+    <w:pPr>
+      <w:keepNext/>
+      <w:numPr>
+        <w:ilvl w:val="2"/>
+        <w:numId w:val="11"/>
+      </w:numPr>
+      <w:spacing w:before="240" w:after="60"/>
+      <w:outlineLvl w:val="2"/>
+    </w:pPr>
+    <w:rPr>
+      <w:b/>
+      <w:bCs/>
+      <w:i/>
+      <w:szCs w:val="26"/>
+    </w:rPr>
+  </w:style>
+  <w:style w:type="paragraph" w:styleId="Heading4">
+    <w:name w:val="heading 4"/>
+    <w:basedOn w:val="Normal"/>
+    <w:next w:val="Normal"/>
+    <w:qFormat/>
+    <w:rsid w:val="0023349D"/>
+    <w:pPr>
+      <w:keepNext/>
+      <w:spacing w:before="240" w:after="60"/>
+      <w:outlineLvl w:val="3"/>
+    </w:pPr>
+    <w:rPr>
+      <w:bCs/>
+      <w:i/>
+      <w:szCs w:val="28"/>
+    </w:rPr>
+  </w:style>
+  <w:style w:type="paragraph" w:styleId="Heading5">
+    <w:name w:val="heading 5"/>
+    <w:basedOn w:val="Normal"/>
+    <w:next w:val="Normal"/>
+    <w:qFormat/>
+    <w:rsid w:val="000E5063"/>
+    <w:pPr>
+      <w:spacing w:before="240" w:after="60"/>
+      <w:outlineLvl w:val="4"/>
+    </w:pPr>
+    <w:rPr>
+      <w:bCs/>
+      <w:i/>
+      <w:iCs/>
+      <w:szCs w:val="26"/>
+    </w:rPr>
+  </w:style>
+  <w:style w:type="character" w:default="1" w:styleId="DefaultParagraphFont">
+    <w:name w:val="Default Paragraph Font"/>
+    <w:uiPriority w:val="1"/>
+    <w:semiHidden/>
+    <w:unhideWhenUsed/>
+  </w:style>
+  <w:style w:type="table" w:default="1" w:styleId="TableNormal">
+    <w:name w:val="Normal Table"/>
+    <w:uiPriority w:val="99"/>
+    <w:semiHidden/>
+    <w:unhideWhenUsed/>
+    <w:tblPr>
+      <w:tblInd w:w="0" w:type="dxa"/>
+      <w:tblCellMar>
+        <w:top w:w="0" w:type="dxa"/>
+        <w:left w:w="108" w:type="dxa"/>
+        <w:bottom w:w="0" w:type="dxa"/>
+        <w:right w:w="108" w:type="dxa"/>
+      </w:tblCellMar>
+    </w:tblPr>
+  </w:style>
+  <w:style w:type="numbering" w:default="1" w:styleId="NoList">
+    <w:name w:val="No List"/>
+    <w:uiPriority w:val="99"/>
+    <w:semiHidden/>
+    <w:unhideWhenUsed/>
+  </w:style>
+  <w:style w:type="paragraph" w:styleId="TOC1">
+    <w:name w:val="toc 1"/>
+    <w:basedOn w:val="Normal"/>
+    <w:next w:val="Normal"/>
+    <w:uiPriority w:val="39"/>
+    <w:rsid w:val="00EB7E71"/>
+    <w:pPr>
+      <w:spacing w:before="120"/>
+    </w:pPr>
+    <w:rPr>
+      <w:b/>
+      <w:bCs/>
+      <w:iCs/>
+    </w:rPr>
+  </w:style>
+  <w:style w:type="paragraph" w:styleId="TOC2">
+    <w:name w:val="toc 2"/>
+    <w:basedOn w:val="Normal"/>
+    <w:next w:val="Normal"/>
+    <w:uiPriority w:val="39"/>
+    <w:rsid w:val="00EB7E71"/>
+    <w:pPr>
+      <w:spacing w:before="120"/>
+      <w:ind w:left="240"/>
+    </w:pPr>
+    <w:rPr>
+      <w:b/>
+      <w:bCs/>
+      <w:i/>
+      <w:szCs w:val="22"/>
+    </w:rPr>
+  </w:style>
+  <w:style w:type="paragraph" w:styleId="TOC3">
+    <w:name w:val="toc 3"/>
+    <w:basedOn w:val="Normal"/>
+    <w:next w:val="Normal"/>
+    <w:uiPriority w:val="39"/>
+    <w:rsid w:val="00AB37ED"/>
+    <w:pPr>
+      <w:ind w:left="480"/>
+    </w:pPr>
+    <w:rPr>
+      <w:szCs w:val="20"/>
+    </w:rPr>
+  </w:style>
+  <w:style w:type="table" w:styleId="TableGrid">
+    <w:name w:val="Table Grid"/>
+    <w:basedOn w:val="TableNormal"/>
+    <w:rsid w:val="000734E4"/>
+    <w:pPr>
+      <w:suppressAutoHyphens/>
+      <w:spacing w:before="120" w:after="120"/>
+    </w:pPr>
+    <w:tblPr>
+      <w:tblInd w:w="0" w:type="dxa"/>
+      <w:tblBorders>
+        <w:top w:val="single" w:sz="4" w:space="0" w:color="auto"/>
+        <w:left w:val="single" w:sz="4" w:space="0" w:color="auto"/>
+        <w:bottom w:val="single" w:sz="4" w:space="0" w:color="auto"/>
+        <w:right w:val="single" w:sz="4" w:space="0" w:color="auto"/>
+        <w:insideH w:val="single" w:sz="4" w:space="0" w:color="auto"/>
+        <w:insideV w:val="single" w:sz="4" w:space="0" w:color="auto"/>
+      </w:tblBorders>
+      <w:tblCellMar>
+        <w:top w:w="0" w:type="dxa"/>
+        <w:left w:w="108" w:type="dxa"/>
+        <w:bottom w:w="0" w:type="dxa"/>
+        <w:right w:w="108" w:type="dxa"/>
+      </w:tblCellMar>
     </w:tblPr>
   </w:style>
   <w:style w:type="paragraph" w:styleId="Footer">
@@ -7856,15 +8509,9 @@
 <file path=customXml/itemProps3.xml><?xml version="1.0" encoding="utf-8"?>
 <ds:datastoreItem xmlns:ds="http://schemas.openxmlformats.org/officeDocument/2006/customXml" ds:itemID="{70BC655A-4E11-490B-AA4D-D211520B295D}">
   <ds:schemaRefs>
-    <ds:schemaRef ds:uri="e18a4cb0-6c4d-4365-97ae-46f0e6eaff5a"/>
-    <ds:schemaRef ds:uri="http://purl.org/dc/terms/"/>
-    <ds:schemaRef ds:uri="http://www.w3.org/XML/1998/namespace"/>
-    <ds:schemaRef ds:uri="http://schemas.microsoft.com/office/2006/documentManagement/types"/>
-    <ds:schemaRef ds:uri="http://purl.org/dc/elements/1.1/"/>
-    <ds:schemaRef ds:uri="http://purl.org/dc/dcmitype/"/>
     <ds:schemaRef ds:uri="http://schemas.microsoft.com/office/2006/metadata/properties"/>
     <ds:schemaRef ds:uri="http://schemas.microsoft.com/office/infopath/2007/PartnerControls"/>
-    <ds:schemaRef ds:uri="http://schemas.openxmlformats.org/package/2006/metadata/core-properties"/>
+    <ds:schemaRef ds:uri="e18a4cb0-6c4d-4365-97ae-46f0e6eaff5a"/>
   </ds:schemaRefs>
 </ds:datastoreItem>
 </file>

</xml_diff>